<commit_message>
Drafted Outline of paper
</commit_message>
<xml_diff>
--- a/Write up/SCRSHA001_First_Draft.docx
+++ b/Write up/SCRSHA001_First_Draft.docx
@@ -178,6 +178,8 @@
         </w:rPr>
         <w:t>CCS CONCEPTS</w:t>
       </w:r>
+      <w:bookmarkStart w:id="0" w:name="_GoBack"/>
+      <w:bookmarkEnd w:id="0"/>
     </w:p>
     <w:p>
       <w:pPr>
@@ -255,18 +257,38 @@
         <w:rPr>
           <w:lang w:eastAsia="it-IT"/>
         </w:rPr>
-        <w:t>Machine Learning, Medical Diagnoses, Electronic Health Record, Prediction modelling</w:t>
+        <w:t xml:space="preserve">Machine Learning, </w:t>
+      </w:r>
+      <w:r>
+        <w:rPr>
+          <w:lang w:eastAsia="it-IT"/>
+        </w:rPr>
+        <w:t>Clinical Resource Allocation</w:t>
+      </w:r>
+      <w:r>
+        <w:rPr>
+          <w:lang w:eastAsia="it-IT"/>
+        </w:rPr>
+        <w:t>, Electronic Health Record, Prediction modelling</w:t>
       </w:r>
     </w:p>
     <w:p>
       <w:pPr>
         <w:pStyle w:val="Head1"/>
-      </w:pPr>
-      <w:r>
+        <w:rPr>
+          <w:rFonts w:ascii="Times New Roman" w:hAnsi="Times New Roman" w:cs="Times New Roman"/>
+          <w:sz w:val="20"/>
+        </w:rPr>
+      </w:pPr>
+      <w:r>
+        <w:rPr>
+          <w:rFonts w:ascii="Times New Roman" w:hAnsi="Times New Roman" w:cs="Times New Roman"/>
+          <w:sz w:val="20"/>
+        </w:rPr>
         <w:t>Introduction</w:t>
       </w:r>
-      <w:bookmarkStart w:id="0" w:name="_mnsi8jiih0qp" w:colFirst="0" w:colLast="0"/>
-      <w:bookmarkEnd w:id="0"/>
+      <w:bookmarkStart w:id="1" w:name="_mnsi8jiih0qp" w:colFirst="0" w:colLast="0"/>
+      <w:bookmarkEnd w:id="1"/>
     </w:p>
     <w:p>
       <w:pPr>
@@ -278,17 +300,17 @@
         <w:jc w:val="left"/>
         <w:textAlignment w:val="baseline"/>
         <w:rPr>
-          <w:rFonts w:ascii="Arial" w:eastAsia="Times New Roman" w:hAnsi="Arial" w:cs="Arial"/>
-          <w:color w:val="000000"/>
-          <w:sz w:val="22"/>
-          <w:lang w:val="en-ZA" w:eastAsia="en-ZA"/>
-        </w:rPr>
-      </w:pPr>
-      <w:r>
-        <w:rPr>
-          <w:rFonts w:ascii="Arial" w:eastAsia="Times New Roman" w:hAnsi="Arial" w:cs="Arial"/>
-          <w:color w:val="000000"/>
-          <w:sz w:val="22"/>
+          <w:rFonts w:eastAsia="Times New Roman"/>
+          <w:color w:val="000000"/>
+          <w:szCs w:val="20"/>
+          <w:lang w:val="en-ZA" w:eastAsia="en-ZA"/>
+        </w:rPr>
+      </w:pPr>
+      <w:r>
+        <w:rPr>
+          <w:rFonts w:eastAsia="Times New Roman"/>
+          <w:color w:val="000000"/>
+          <w:szCs w:val="20"/>
           <w:lang w:val="en-ZA" w:eastAsia="en-ZA"/>
         </w:rPr>
         <w:t>Clinics are overworked in developing regions</w:t>
@@ -304,317 +326,461 @@
         <w:jc w:val="left"/>
         <w:textAlignment w:val="baseline"/>
         <w:rPr>
-          <w:rFonts w:ascii="Arial" w:eastAsia="Times New Roman" w:hAnsi="Arial" w:cs="Arial"/>
-          <w:color w:val="000000"/>
-          <w:sz w:val="22"/>
-          <w:lang w:val="en-ZA" w:eastAsia="en-ZA"/>
-        </w:rPr>
-      </w:pPr>
-      <w:r>
-        <w:rPr>
-          <w:rFonts w:ascii="Arial" w:eastAsia="Times New Roman" w:hAnsi="Arial" w:cs="Arial"/>
-          <w:color w:val="000000"/>
-          <w:sz w:val="22"/>
+          <w:rFonts w:eastAsia="Times New Roman"/>
+          <w:color w:val="000000"/>
+          <w:szCs w:val="20"/>
+          <w:lang w:val="en-ZA" w:eastAsia="en-ZA"/>
+        </w:rPr>
+      </w:pPr>
+      <w:r>
+        <w:rPr>
+          <w:rFonts w:eastAsia="Times New Roman"/>
+          <w:color w:val="000000"/>
+          <w:szCs w:val="20"/>
           <w:lang w:val="en-ZA" w:eastAsia="en-ZA"/>
         </w:rPr>
         <w:t xml:space="preserve">High </w:t>
+      </w:r>
+      <w:r>
+        <w:rPr>
+          <w:rFonts w:eastAsia="Times New Roman"/>
+          <w:color w:val="000000"/>
+          <w:szCs w:val="20"/>
+          <w:lang w:val="en-ZA" w:eastAsia="en-ZA"/>
+        </w:rPr>
+        <w:t>patient: clinic</w:t>
+      </w:r>
+      <w:r>
+        <w:rPr>
+          <w:rFonts w:eastAsia="Times New Roman"/>
+          <w:color w:val="000000"/>
+          <w:szCs w:val="20"/>
+          <w:lang w:val="en-ZA" w:eastAsia="en-ZA"/>
+        </w:rPr>
+        <w:t xml:space="preserve"> ratio</w:t>
+      </w:r>
+    </w:p>
+    <w:p>
+      <w:pPr>
+        <w:numPr>
+          <w:ilvl w:val="0"/>
+          <w:numId w:val="4"/>
+        </w:numPr>
+        <w:spacing w:line="240" w:lineRule="auto"/>
+        <w:jc w:val="left"/>
+        <w:textAlignment w:val="baseline"/>
+        <w:rPr>
+          <w:rFonts w:eastAsia="Times New Roman"/>
+          <w:color w:val="000000"/>
+          <w:szCs w:val="20"/>
+          <w:lang w:val="en-ZA" w:eastAsia="en-ZA"/>
+        </w:rPr>
+      </w:pPr>
+      <w:r>
+        <w:rPr>
+          <w:rFonts w:eastAsia="Times New Roman"/>
+          <w:color w:val="000000"/>
+          <w:szCs w:val="20"/>
+          <w:lang w:val="en-ZA" w:eastAsia="en-ZA"/>
+        </w:rPr>
+        <w:t xml:space="preserve">People in developing regions are more exposed </w:t>
+      </w:r>
+    </w:p>
+    <w:p>
+      <w:pPr>
+        <w:numPr>
+          <w:ilvl w:val="0"/>
+          <w:numId w:val="4"/>
+        </w:numPr>
+        <w:spacing w:line="240" w:lineRule="auto"/>
+        <w:jc w:val="left"/>
+        <w:textAlignment w:val="baseline"/>
+        <w:rPr>
+          <w:rFonts w:eastAsia="Times New Roman"/>
+          <w:color w:val="000000"/>
+          <w:szCs w:val="20"/>
+          <w:lang w:val="en-ZA" w:eastAsia="en-ZA"/>
+        </w:rPr>
+      </w:pPr>
+      <w:r>
+        <w:rPr>
+          <w:rFonts w:eastAsia="Times New Roman"/>
+          <w:color w:val="000000"/>
+          <w:szCs w:val="20"/>
+          <w:lang w:val="en-ZA" w:eastAsia="en-ZA"/>
+        </w:rPr>
+        <w:t xml:space="preserve">Need for better efficiency so patients are better taken care (Health care) - given appropriate amount of consultation time, intervened/visited appropriately, right </w:t>
+      </w:r>
+      <w:r>
+        <w:rPr>
+          <w:rFonts w:eastAsia="Times New Roman"/>
+          <w:color w:val="000000"/>
+          <w:szCs w:val="20"/>
+          <w:lang w:val="en-ZA" w:eastAsia="en-ZA"/>
+        </w:rPr>
+        <w:t>number</w:t>
+      </w:r>
+      <w:r>
+        <w:rPr>
+          <w:rFonts w:eastAsia="Times New Roman"/>
+          <w:color w:val="000000"/>
+          <w:szCs w:val="20"/>
+          <w:lang w:val="en-ZA" w:eastAsia="en-ZA"/>
+        </w:rPr>
+        <w:t xml:space="preserve"> of meds/right meds, LSTF Tracing </w:t>
+      </w:r>
+      <w:proofErr w:type="spellStart"/>
+      <w:r>
+        <w:rPr>
+          <w:rFonts w:eastAsia="Times New Roman"/>
+          <w:color w:val="000000"/>
+          <w:szCs w:val="20"/>
+          <w:lang w:val="en-ZA" w:eastAsia="en-ZA"/>
+        </w:rPr>
+        <w:t>i.e</w:t>
+      </w:r>
+      <w:proofErr w:type="spellEnd"/>
+      <w:r>
+        <w:rPr>
+          <w:rFonts w:eastAsia="Times New Roman"/>
+          <w:color w:val="000000"/>
+          <w:szCs w:val="20"/>
+          <w:lang w:val="en-ZA" w:eastAsia="en-ZA"/>
+        </w:rPr>
+        <w:t xml:space="preserve"> Clinics must allocate their limited resources in such a way that the best healthcare possible is delivered to patients</w:t>
+      </w:r>
+    </w:p>
+    <w:p>
+      <w:pPr>
+        <w:numPr>
+          <w:ilvl w:val="0"/>
+          <w:numId w:val="4"/>
+        </w:numPr>
+        <w:spacing w:line="240" w:lineRule="auto"/>
+        <w:jc w:val="left"/>
+        <w:textAlignment w:val="baseline"/>
+        <w:rPr>
+          <w:rFonts w:eastAsia="Times New Roman"/>
+          <w:color w:val="000000"/>
+          <w:szCs w:val="20"/>
+          <w:lang w:val="en-ZA" w:eastAsia="en-ZA"/>
+        </w:rPr>
+      </w:pPr>
+      <w:r>
+        <w:rPr>
+          <w:rFonts w:eastAsia="Times New Roman"/>
+          <w:color w:val="000000"/>
+          <w:szCs w:val="20"/>
+          <w:lang w:val="en-ZA" w:eastAsia="en-ZA"/>
+        </w:rPr>
+        <w:t>Limited resource, Large demand = Need efficient resource allocation</w:t>
+      </w:r>
+    </w:p>
+    <w:p>
+      <w:pPr>
+        <w:numPr>
+          <w:ilvl w:val="0"/>
+          <w:numId w:val="4"/>
+        </w:numPr>
+        <w:spacing w:line="240" w:lineRule="auto"/>
+        <w:jc w:val="left"/>
+        <w:textAlignment w:val="baseline"/>
+        <w:rPr>
+          <w:rFonts w:eastAsia="Times New Roman"/>
+          <w:color w:val="000000"/>
+          <w:szCs w:val="20"/>
+          <w:lang w:val="en-ZA" w:eastAsia="en-ZA"/>
+        </w:rPr>
+      </w:pPr>
+      <w:r>
+        <w:rPr>
+          <w:rFonts w:eastAsia="Times New Roman"/>
+          <w:color w:val="000000"/>
+          <w:szCs w:val="20"/>
+          <w:lang w:val="en-ZA" w:eastAsia="en-ZA"/>
+        </w:rPr>
+        <w:t>Need for more personal advice, too little time to look through every patient and their whole history when advising them</w:t>
+      </w:r>
+    </w:p>
+    <w:p>
+      <w:pPr>
+        <w:numPr>
+          <w:ilvl w:val="0"/>
+          <w:numId w:val="4"/>
+        </w:numPr>
+        <w:spacing w:line="240" w:lineRule="auto"/>
+        <w:jc w:val="left"/>
+        <w:textAlignment w:val="baseline"/>
+        <w:rPr>
+          <w:rFonts w:eastAsia="Times New Roman"/>
+          <w:color w:val="000000"/>
+          <w:szCs w:val="20"/>
+          <w:lang w:val="en-ZA" w:eastAsia="en-ZA"/>
+        </w:rPr>
+      </w:pPr>
+      <w:r>
+        <w:rPr>
+          <w:rFonts w:eastAsia="Times New Roman"/>
+          <w:color w:val="000000"/>
+          <w:szCs w:val="20"/>
+          <w:lang w:val="en-ZA" w:eastAsia="en-ZA"/>
+        </w:rPr>
+        <w:t>Lots more data being recorded (</w:t>
+      </w:r>
+      <w:proofErr w:type="spellStart"/>
+      <w:r>
+        <w:rPr>
+          <w:rFonts w:eastAsia="Times New Roman"/>
+          <w:color w:val="000000"/>
+          <w:szCs w:val="20"/>
+          <w:lang w:val="en-ZA" w:eastAsia="en-ZA"/>
+        </w:rPr>
+        <w:t>OpenMRS</w:t>
+      </w:r>
+      <w:proofErr w:type="spellEnd"/>
+      <w:r>
+        <w:rPr>
+          <w:rFonts w:eastAsia="Times New Roman"/>
+          <w:color w:val="000000"/>
+          <w:szCs w:val="20"/>
+          <w:lang w:val="en-ZA" w:eastAsia="en-ZA"/>
+        </w:rPr>
+        <w:t>, etc</w:t>
+      </w:r>
+      <w:proofErr w:type="gramStart"/>
+      <w:r>
+        <w:rPr>
+          <w:rFonts w:eastAsia="Times New Roman"/>
+          <w:color w:val="000000"/>
+          <w:szCs w:val="20"/>
+          <w:lang w:val="en-ZA" w:eastAsia="en-ZA"/>
+        </w:rPr>
+        <w:t>) ,</w:t>
+      </w:r>
+      <w:proofErr w:type="gramEnd"/>
+      <w:r>
+        <w:rPr>
+          <w:rFonts w:eastAsia="Times New Roman"/>
+          <w:color w:val="000000"/>
+          <w:szCs w:val="20"/>
+          <w:lang w:val="en-ZA" w:eastAsia="en-ZA"/>
+        </w:rPr>
+        <w:t xml:space="preserve"> machine learning can help give more personal predictions for individual patients. Clinics can use these individual patient predictions to allocate and prepare its resources as precisely as possible for each patient</w:t>
+      </w:r>
+    </w:p>
+    <w:p>
+      <w:pPr>
+        <w:numPr>
+          <w:ilvl w:val="0"/>
+          <w:numId w:val="4"/>
+        </w:numPr>
+        <w:spacing w:line="240" w:lineRule="auto"/>
+        <w:jc w:val="left"/>
+        <w:textAlignment w:val="baseline"/>
+        <w:rPr>
+          <w:rFonts w:eastAsia="Times New Roman"/>
+          <w:color w:val="000000"/>
+          <w:szCs w:val="20"/>
+          <w:lang w:val="en-ZA" w:eastAsia="en-ZA"/>
+        </w:rPr>
+      </w:pPr>
+      <w:r>
+        <w:rPr>
+          <w:rFonts w:eastAsia="Times New Roman"/>
+          <w:color w:val="000000"/>
+          <w:szCs w:val="20"/>
+          <w:lang w:val="en-ZA" w:eastAsia="en-ZA"/>
+        </w:rPr>
+        <w:t xml:space="preserve">This paper approaches two potential assistive machine learning models for better clinical resource allocation that could be usefully applied </w:t>
+      </w:r>
+      <w:r>
+        <w:rPr>
+          <w:rFonts w:eastAsia="Times New Roman"/>
+          <w:color w:val="000000"/>
+          <w:szCs w:val="20"/>
+          <w:lang w:val="en-ZA" w:eastAsia="en-ZA"/>
+        </w:rPr>
+        <w:t>within the Malawian clinic context as well as other developing regions</w:t>
+      </w:r>
+    </w:p>
+    <w:p>
+      <w:pPr>
+        <w:numPr>
+          <w:ilvl w:val="0"/>
+          <w:numId w:val="4"/>
+        </w:numPr>
+        <w:spacing w:line="240" w:lineRule="auto"/>
+        <w:jc w:val="left"/>
+        <w:textAlignment w:val="baseline"/>
+        <w:rPr>
+          <w:rFonts w:eastAsia="Times New Roman"/>
+          <w:b/>
+          <w:bCs/>
+          <w:color w:val="000000"/>
+          <w:szCs w:val="20"/>
+          <w:lang w:val="en-ZA" w:eastAsia="en-ZA"/>
+        </w:rPr>
+      </w:pPr>
+      <w:r>
+        <w:rPr>
+          <w:rFonts w:eastAsia="Times New Roman"/>
+          <w:b/>
+          <w:bCs/>
+          <w:color w:val="000000"/>
+          <w:szCs w:val="20"/>
+          <w:lang w:val="en-ZA" w:eastAsia="en-ZA"/>
+        </w:rPr>
+        <w:t>Consultation defaulters</w:t>
+      </w:r>
+    </w:p>
+    <w:p>
+      <w:pPr>
+        <w:numPr>
+          <w:ilvl w:val="1"/>
+          <w:numId w:val="5"/>
+        </w:numPr>
+        <w:spacing w:line="240" w:lineRule="auto"/>
+        <w:jc w:val="left"/>
+        <w:textAlignment w:val="baseline"/>
+        <w:rPr>
+          <w:rFonts w:eastAsia="Times New Roman"/>
+          <w:color w:val="000000"/>
+          <w:szCs w:val="20"/>
+          <w:lang w:val="en-ZA" w:eastAsia="en-ZA"/>
+        </w:rPr>
+      </w:pPr>
+      <w:r>
+        <w:rPr>
+          <w:rFonts w:eastAsia="Times New Roman"/>
+          <w:color w:val="000000"/>
+          <w:szCs w:val="20"/>
+          <w:lang w:val="en-ZA" w:eastAsia="en-ZA"/>
+        </w:rPr>
+        <w:t>Predicting if a specific patient is likely to miss their next consultation based on their history and demographics</w:t>
+      </w:r>
+    </w:p>
+    <w:p>
+      <w:pPr>
+        <w:numPr>
+          <w:ilvl w:val="1"/>
+          <w:numId w:val="5"/>
+        </w:numPr>
+        <w:spacing w:line="240" w:lineRule="auto"/>
+        <w:jc w:val="left"/>
+        <w:textAlignment w:val="baseline"/>
+        <w:rPr>
+          <w:rFonts w:eastAsia="Times New Roman"/>
+          <w:color w:val="000000"/>
+          <w:szCs w:val="20"/>
+          <w:lang w:val="en-ZA" w:eastAsia="en-ZA"/>
+        </w:rPr>
+      </w:pPr>
+      <w:r>
+        <w:rPr>
+          <w:rFonts w:eastAsia="Times New Roman"/>
+          <w:color w:val="000000"/>
+          <w:szCs w:val="20"/>
+          <w:lang w:val="en-ZA" w:eastAsia="en-ZA"/>
+        </w:rPr>
+        <w:t xml:space="preserve">Since there is generally a high </w:t>
       </w:r>
       <w:proofErr w:type="spellStart"/>
       <w:proofErr w:type="gramStart"/>
       <w:r>
         <w:rPr>
-          <w:rFonts w:ascii="Arial" w:eastAsia="Times New Roman" w:hAnsi="Arial" w:cs="Arial"/>
-          <w:color w:val="000000"/>
-          <w:sz w:val="22"/>
-          <w:lang w:val="en-ZA" w:eastAsia="en-ZA"/>
-        </w:rPr>
-        <w:t>patient:clinic</w:t>
+          <w:rFonts w:eastAsia="Times New Roman"/>
+          <w:color w:val="000000"/>
+          <w:szCs w:val="20"/>
+          <w:lang w:val="en-ZA" w:eastAsia="en-ZA"/>
+        </w:rPr>
+        <w:t>doctor:patient</w:t>
       </w:r>
       <w:proofErr w:type="spellEnd"/>
       <w:proofErr w:type="gramEnd"/>
       <w:r>
         <w:rPr>
-          <w:rFonts w:ascii="Arial" w:eastAsia="Times New Roman" w:hAnsi="Arial" w:cs="Arial"/>
-          <w:color w:val="000000"/>
-          <w:sz w:val="22"/>
-          <w:lang w:val="en-ZA" w:eastAsia="en-ZA"/>
-        </w:rPr>
-        <w:t xml:space="preserve"> ratio</w:t>
+          <w:rFonts w:eastAsia="Times New Roman"/>
+          <w:color w:val="000000"/>
+          <w:szCs w:val="20"/>
+          <w:lang w:val="en-ZA" w:eastAsia="en-ZA"/>
+        </w:rPr>
+        <w:t xml:space="preserve"> ratio in developing nations, there is a strong need to ensure that patients always attend their consultation so as to avoid wasted resources and ensure patients who need consultations, get them</w:t>
+      </w:r>
+    </w:p>
+    <w:p>
+      <w:pPr>
+        <w:numPr>
+          <w:ilvl w:val="1"/>
+          <w:numId w:val="5"/>
+        </w:numPr>
+        <w:spacing w:line="240" w:lineRule="auto"/>
+        <w:jc w:val="left"/>
+        <w:textAlignment w:val="baseline"/>
+        <w:rPr>
+          <w:rFonts w:eastAsia="Times New Roman"/>
+          <w:color w:val="000000"/>
+          <w:szCs w:val="20"/>
+          <w:lang w:val="en-ZA" w:eastAsia="en-ZA"/>
+        </w:rPr>
+      </w:pPr>
+      <w:r>
+        <w:rPr>
+          <w:rFonts w:eastAsia="Times New Roman"/>
+          <w:color w:val="000000"/>
+          <w:szCs w:val="20"/>
+          <w:lang w:val="en-ZA" w:eastAsia="en-ZA"/>
+        </w:rPr>
+        <w:t xml:space="preserve">Intervene before miss consultation, visit them, send </w:t>
+      </w:r>
+      <w:proofErr w:type="spellStart"/>
+      <w:r>
+        <w:rPr>
+          <w:rFonts w:eastAsia="Times New Roman"/>
+          <w:color w:val="000000"/>
+          <w:szCs w:val="20"/>
+          <w:lang w:val="en-ZA" w:eastAsia="en-ZA"/>
+        </w:rPr>
+        <w:t>sms’s</w:t>
+      </w:r>
+      <w:proofErr w:type="spellEnd"/>
+      <w:r>
+        <w:rPr>
+          <w:rFonts w:eastAsia="Times New Roman"/>
+          <w:color w:val="000000"/>
+          <w:szCs w:val="20"/>
+          <w:lang w:val="en-ZA" w:eastAsia="en-ZA"/>
+        </w:rPr>
+        <w:t>, warn them</w:t>
       </w:r>
     </w:p>
     <w:p>
       <w:pPr>
         <w:numPr>
           <w:ilvl w:val="0"/>
-          <w:numId w:val="4"/>
-        </w:numPr>
-        <w:spacing w:line="240" w:lineRule="auto"/>
-        <w:jc w:val="left"/>
-        <w:textAlignment w:val="baseline"/>
-        <w:rPr>
-          <w:rFonts w:ascii="Arial" w:eastAsia="Times New Roman" w:hAnsi="Arial" w:cs="Arial"/>
-          <w:color w:val="000000"/>
-          <w:sz w:val="22"/>
-          <w:lang w:val="en-ZA" w:eastAsia="en-ZA"/>
-        </w:rPr>
-      </w:pPr>
-      <w:r>
-        <w:rPr>
-          <w:rFonts w:ascii="Arial" w:eastAsia="Times New Roman" w:hAnsi="Arial" w:cs="Arial"/>
-          <w:color w:val="000000"/>
-          <w:sz w:val="22"/>
-          <w:lang w:val="en-ZA" w:eastAsia="en-ZA"/>
-        </w:rPr>
-        <w:t xml:space="preserve">People in developing regions are more exposed </w:t>
-      </w:r>
-    </w:p>
-    <w:p>
-      <w:pPr>
-        <w:numPr>
-          <w:ilvl w:val="0"/>
-          <w:numId w:val="4"/>
-        </w:numPr>
-        <w:spacing w:line="240" w:lineRule="auto"/>
-        <w:jc w:val="left"/>
-        <w:textAlignment w:val="baseline"/>
-        <w:rPr>
-          <w:rFonts w:ascii="Arial" w:eastAsia="Times New Roman" w:hAnsi="Arial" w:cs="Arial"/>
-          <w:color w:val="000000"/>
-          <w:sz w:val="22"/>
-          <w:lang w:val="en-ZA" w:eastAsia="en-ZA"/>
-        </w:rPr>
-      </w:pPr>
-      <w:r>
-        <w:rPr>
-          <w:rFonts w:ascii="Arial" w:eastAsia="Times New Roman" w:hAnsi="Arial" w:cs="Arial"/>
-          <w:color w:val="000000"/>
-          <w:sz w:val="22"/>
-          <w:lang w:val="en-ZA" w:eastAsia="en-ZA"/>
-        </w:rPr>
-        <w:t xml:space="preserve">Need for better efficiency so patients are better taken care (Health care) - given appropriate amount of consultation time, intervened/visited appropriately, right </w:t>
-      </w:r>
-      <w:proofErr w:type="gramStart"/>
-      <w:r>
-        <w:rPr>
-          <w:rFonts w:ascii="Arial" w:eastAsia="Times New Roman" w:hAnsi="Arial" w:cs="Arial"/>
-          <w:color w:val="000000"/>
-          <w:sz w:val="22"/>
-          <w:lang w:val="en-ZA" w:eastAsia="en-ZA"/>
-        </w:rPr>
-        <w:t>amount</w:t>
-      </w:r>
-      <w:proofErr w:type="gramEnd"/>
-      <w:r>
-        <w:rPr>
-          <w:rFonts w:ascii="Arial" w:eastAsia="Times New Roman" w:hAnsi="Arial" w:cs="Arial"/>
-          <w:color w:val="000000"/>
-          <w:sz w:val="22"/>
-          <w:lang w:val="en-ZA" w:eastAsia="en-ZA"/>
-        </w:rPr>
-        <w:t xml:space="preserve"> of meds/right meds, LSTF Tracing </w:t>
-      </w:r>
-      <w:proofErr w:type="spellStart"/>
-      <w:r>
-        <w:rPr>
-          <w:rFonts w:ascii="Arial" w:eastAsia="Times New Roman" w:hAnsi="Arial" w:cs="Arial"/>
-          <w:color w:val="000000"/>
-          <w:sz w:val="22"/>
-          <w:lang w:val="en-ZA" w:eastAsia="en-ZA"/>
-        </w:rPr>
-        <w:t>i.e</w:t>
-      </w:r>
-      <w:proofErr w:type="spellEnd"/>
-      <w:r>
-        <w:rPr>
-          <w:rFonts w:ascii="Arial" w:eastAsia="Times New Roman" w:hAnsi="Arial" w:cs="Arial"/>
-          <w:color w:val="000000"/>
-          <w:sz w:val="22"/>
-          <w:lang w:val="en-ZA" w:eastAsia="en-ZA"/>
-        </w:rPr>
-        <w:t xml:space="preserve"> Clinics must allocate their limited resources in such a way that the best healthcare possible is delivered to patients</w:t>
-      </w:r>
-    </w:p>
-    <w:p>
-      <w:pPr>
-        <w:numPr>
-          <w:ilvl w:val="0"/>
-          <w:numId w:val="4"/>
-        </w:numPr>
-        <w:spacing w:line="240" w:lineRule="auto"/>
-        <w:jc w:val="left"/>
-        <w:textAlignment w:val="baseline"/>
-        <w:rPr>
-          <w:rFonts w:ascii="Arial" w:eastAsia="Times New Roman" w:hAnsi="Arial" w:cs="Arial"/>
-          <w:color w:val="000000"/>
-          <w:sz w:val="22"/>
-          <w:lang w:val="en-ZA" w:eastAsia="en-ZA"/>
-        </w:rPr>
-      </w:pPr>
-      <w:r>
-        <w:rPr>
-          <w:rFonts w:ascii="Arial" w:eastAsia="Times New Roman" w:hAnsi="Arial" w:cs="Arial"/>
-          <w:color w:val="000000"/>
-          <w:sz w:val="22"/>
-          <w:lang w:val="en-ZA" w:eastAsia="en-ZA"/>
-        </w:rPr>
-        <w:t>Limited resource, Large demand = Need efficient resource allocation</w:t>
-      </w:r>
-    </w:p>
-    <w:p>
-      <w:pPr>
-        <w:numPr>
-          <w:ilvl w:val="0"/>
-          <w:numId w:val="4"/>
-        </w:numPr>
-        <w:spacing w:line="240" w:lineRule="auto"/>
-        <w:jc w:val="left"/>
-        <w:textAlignment w:val="baseline"/>
-        <w:rPr>
-          <w:rFonts w:ascii="Arial" w:eastAsia="Times New Roman" w:hAnsi="Arial" w:cs="Arial"/>
-          <w:color w:val="000000"/>
-          <w:sz w:val="22"/>
-          <w:lang w:val="en-ZA" w:eastAsia="en-ZA"/>
-        </w:rPr>
-      </w:pPr>
-      <w:r>
-        <w:rPr>
-          <w:rFonts w:ascii="Arial" w:eastAsia="Times New Roman" w:hAnsi="Arial" w:cs="Arial"/>
-          <w:color w:val="000000"/>
-          <w:sz w:val="22"/>
-          <w:lang w:val="en-ZA" w:eastAsia="en-ZA"/>
-        </w:rPr>
-        <w:t>Need for more personal advice, too little time to look through every patient and their whole history when advising them</w:t>
-      </w:r>
-    </w:p>
-    <w:p>
-      <w:pPr>
-        <w:numPr>
-          <w:ilvl w:val="0"/>
-          <w:numId w:val="4"/>
-        </w:numPr>
-        <w:spacing w:line="240" w:lineRule="auto"/>
-        <w:jc w:val="left"/>
-        <w:textAlignment w:val="baseline"/>
-        <w:rPr>
-          <w:rFonts w:ascii="Arial" w:eastAsia="Times New Roman" w:hAnsi="Arial" w:cs="Arial"/>
-          <w:color w:val="000000"/>
-          <w:sz w:val="22"/>
-          <w:lang w:val="en-ZA" w:eastAsia="en-ZA"/>
-        </w:rPr>
-      </w:pPr>
-      <w:r>
-        <w:rPr>
-          <w:rFonts w:ascii="Arial" w:eastAsia="Times New Roman" w:hAnsi="Arial" w:cs="Arial"/>
-          <w:color w:val="000000"/>
-          <w:sz w:val="22"/>
-          <w:lang w:val="en-ZA" w:eastAsia="en-ZA"/>
-        </w:rPr>
-        <w:t>Lots more data being recorded (</w:t>
-      </w:r>
-      <w:proofErr w:type="spellStart"/>
-      <w:r>
-        <w:rPr>
-          <w:rFonts w:ascii="Arial" w:eastAsia="Times New Roman" w:hAnsi="Arial" w:cs="Arial"/>
-          <w:color w:val="000000"/>
-          <w:sz w:val="22"/>
-          <w:lang w:val="en-ZA" w:eastAsia="en-ZA"/>
-        </w:rPr>
-        <w:t>OpenMRS</w:t>
-      </w:r>
-      <w:proofErr w:type="spellEnd"/>
-      <w:r>
-        <w:rPr>
-          <w:rFonts w:ascii="Arial" w:eastAsia="Times New Roman" w:hAnsi="Arial" w:cs="Arial"/>
-          <w:color w:val="000000"/>
-          <w:sz w:val="22"/>
-          <w:lang w:val="en-ZA" w:eastAsia="en-ZA"/>
-        </w:rPr>
-        <w:t>, etc</w:t>
-      </w:r>
-      <w:proofErr w:type="gramStart"/>
-      <w:r>
-        <w:rPr>
-          <w:rFonts w:ascii="Arial" w:eastAsia="Times New Roman" w:hAnsi="Arial" w:cs="Arial"/>
-          <w:color w:val="000000"/>
-          <w:sz w:val="22"/>
-          <w:lang w:val="en-ZA" w:eastAsia="en-ZA"/>
-        </w:rPr>
-        <w:t>) ,</w:t>
-      </w:r>
-      <w:proofErr w:type="gramEnd"/>
-      <w:r>
-        <w:rPr>
-          <w:rFonts w:ascii="Arial" w:eastAsia="Times New Roman" w:hAnsi="Arial" w:cs="Arial"/>
-          <w:color w:val="000000"/>
-          <w:sz w:val="22"/>
-          <w:lang w:val="en-ZA" w:eastAsia="en-ZA"/>
-        </w:rPr>
-        <w:t xml:space="preserve"> machine learning can help give more personal predictions for individual patients. Clinics can use these </w:t>
-      </w:r>
-      <w:r>
-        <w:rPr>
-          <w:rFonts w:ascii="Arial" w:eastAsia="Times New Roman" w:hAnsi="Arial" w:cs="Arial"/>
-          <w:color w:val="000000"/>
-          <w:sz w:val="22"/>
-          <w:lang w:val="en-ZA" w:eastAsia="en-ZA"/>
-        </w:rPr>
-        <w:t>individual patient predictions to allocate and prepare its resources as precisely as possible for each patient</w:t>
-      </w:r>
-    </w:p>
-    <w:p>
-      <w:pPr>
-        <w:numPr>
-          <w:ilvl w:val="0"/>
-          <w:numId w:val="4"/>
-        </w:numPr>
-        <w:spacing w:line="240" w:lineRule="auto"/>
-        <w:jc w:val="left"/>
-        <w:textAlignment w:val="baseline"/>
-        <w:rPr>
-          <w:rFonts w:ascii="Arial" w:eastAsia="Times New Roman" w:hAnsi="Arial" w:cs="Arial"/>
-          <w:color w:val="000000"/>
-          <w:sz w:val="22"/>
-          <w:lang w:val="en-ZA" w:eastAsia="en-ZA"/>
-        </w:rPr>
-      </w:pPr>
-      <w:r>
-        <w:rPr>
-          <w:rFonts w:ascii="Arial" w:eastAsia="Times New Roman" w:hAnsi="Arial" w:cs="Arial"/>
-          <w:color w:val="000000"/>
-          <w:sz w:val="22"/>
-          <w:lang w:val="en-ZA" w:eastAsia="en-ZA"/>
-        </w:rPr>
-        <w:t xml:space="preserve">Hence the aim of this paper is to show the effectiveness of machine learning as an assistive tool for clinical resource allocation. This paper is limited in scope to two chosen problems, symptom prediction and consultation defaulters. </w:t>
-      </w:r>
-    </w:p>
-    <w:p>
-      <w:pPr>
-        <w:numPr>
-          <w:ilvl w:val="0"/>
-          <w:numId w:val="4"/>
-        </w:numPr>
-        <w:spacing w:line="240" w:lineRule="auto"/>
-        <w:jc w:val="left"/>
-        <w:textAlignment w:val="baseline"/>
-        <w:rPr>
-          <w:rFonts w:ascii="Arial" w:eastAsia="Times New Roman" w:hAnsi="Arial" w:cs="Arial"/>
+          <w:numId w:val="5"/>
+        </w:numPr>
+        <w:spacing w:line="240" w:lineRule="auto"/>
+        <w:jc w:val="left"/>
+        <w:textAlignment w:val="baseline"/>
+        <w:rPr>
+          <w:rFonts w:eastAsia="Times New Roman"/>
           <w:b/>
           <w:bCs/>
           <w:color w:val="000000"/>
-          <w:sz w:val="22"/>
-          <w:lang w:val="en-ZA" w:eastAsia="en-ZA"/>
-        </w:rPr>
-      </w:pPr>
-      <w:r>
-        <w:rPr>
-          <w:rFonts w:ascii="Arial" w:eastAsia="Times New Roman" w:hAnsi="Arial" w:cs="Arial"/>
+          <w:szCs w:val="20"/>
+          <w:lang w:val="en-ZA" w:eastAsia="en-ZA"/>
+        </w:rPr>
+      </w:pPr>
+      <w:r>
+        <w:rPr>
+          <w:rFonts w:eastAsia="Times New Roman"/>
           <w:b/>
           <w:bCs/>
           <w:color w:val="000000"/>
-          <w:sz w:val="22"/>
-          <w:lang w:val="en-ZA" w:eastAsia="en-ZA"/>
-        </w:rPr>
-        <w:t>Consultation defaulters</w:t>
+          <w:szCs w:val="20"/>
+          <w:lang w:val="en-ZA" w:eastAsia="en-ZA"/>
+        </w:rPr>
+        <w:t xml:space="preserve">Symptom prediction </w:t>
       </w:r>
     </w:p>
     <w:p>
@@ -627,20 +793,58 @@
         <w:jc w:val="left"/>
         <w:textAlignment w:val="baseline"/>
         <w:rPr>
-          <w:rFonts w:ascii="Arial" w:eastAsia="Times New Roman" w:hAnsi="Arial" w:cs="Arial"/>
-          <w:color w:val="000000"/>
-          <w:sz w:val="22"/>
-          <w:lang w:val="en-ZA" w:eastAsia="en-ZA"/>
-        </w:rPr>
-      </w:pPr>
-      <w:r>
-        <w:rPr>
-          <w:rFonts w:ascii="Arial" w:eastAsia="Times New Roman" w:hAnsi="Arial" w:cs="Arial"/>
-          <w:color w:val="000000"/>
-          <w:sz w:val="22"/>
-          <w:lang w:val="en-ZA" w:eastAsia="en-ZA"/>
-        </w:rPr>
-        <w:t>Predicting if a specific patient is likely to miss their next consultation based on their history and demographics</w:t>
+          <w:rFonts w:eastAsia="Times New Roman"/>
+          <w:color w:val="000000"/>
+          <w:szCs w:val="20"/>
+          <w:lang w:val="en-ZA" w:eastAsia="en-ZA"/>
+        </w:rPr>
+      </w:pPr>
+      <w:r>
+        <w:rPr>
+          <w:rFonts w:eastAsia="Times New Roman"/>
+          <w:color w:val="000000"/>
+          <w:szCs w:val="20"/>
+          <w:lang w:val="en-ZA" w:eastAsia="en-ZA"/>
+        </w:rPr>
+        <w:t xml:space="preserve">Predicting what </w:t>
+      </w:r>
+      <w:proofErr w:type="gramStart"/>
+      <w:r>
+        <w:rPr>
+          <w:rFonts w:eastAsia="Times New Roman"/>
+          <w:color w:val="000000"/>
+          <w:szCs w:val="20"/>
+          <w:lang w:val="en-ZA" w:eastAsia="en-ZA"/>
+        </w:rPr>
+        <w:t>symptom</w:t>
+      </w:r>
+      <w:proofErr w:type="gramEnd"/>
+      <w:r>
+        <w:rPr>
+          <w:rFonts w:eastAsia="Times New Roman"/>
+          <w:color w:val="000000"/>
+          <w:szCs w:val="20"/>
+          <w:lang w:val="en-ZA" w:eastAsia="en-ZA"/>
+        </w:rPr>
+        <w:t xml:space="preserve"> a patient is likely to report next based on their past </w:t>
+      </w:r>
+      <w:r>
+        <w:rPr>
+          <w:rFonts w:eastAsia="Times New Roman"/>
+          <w:color w:val="000000"/>
+          <w:szCs w:val="20"/>
+          <w:lang w:val="en-ZA" w:eastAsia="en-ZA"/>
+        </w:rPr>
+        <w:t xml:space="preserve">reported symptoms </w:t>
+      </w:r>
+      <w:r>
+        <w:rPr>
+          <w:rFonts w:eastAsia="Times New Roman"/>
+          <w:color w:val="000000"/>
+          <w:szCs w:val="20"/>
+          <w:lang w:val="en-ZA" w:eastAsia="en-ZA"/>
+        </w:rPr>
+        <w:t>and demographics</w:t>
       </w:r>
     </w:p>
     <w:p>
@@ -653,42 +857,20 @@
         <w:jc w:val="left"/>
         <w:textAlignment w:val="baseline"/>
         <w:rPr>
-          <w:rFonts w:ascii="Arial" w:eastAsia="Times New Roman" w:hAnsi="Arial" w:cs="Arial"/>
-          <w:color w:val="000000"/>
-          <w:sz w:val="22"/>
-          <w:lang w:val="en-ZA" w:eastAsia="en-ZA"/>
-        </w:rPr>
-      </w:pPr>
-      <w:r>
-        <w:rPr>
-          <w:rFonts w:ascii="Arial" w:eastAsia="Times New Roman" w:hAnsi="Arial" w:cs="Arial"/>
-          <w:color w:val="000000"/>
-          <w:sz w:val="22"/>
-          <w:lang w:val="en-ZA" w:eastAsia="en-ZA"/>
-        </w:rPr>
-        <w:t xml:space="preserve">Since there is generally a high </w:t>
-      </w:r>
-      <w:proofErr w:type="spellStart"/>
-      <w:proofErr w:type="gramStart"/>
-      <w:r>
-        <w:rPr>
-          <w:rFonts w:ascii="Arial" w:eastAsia="Times New Roman" w:hAnsi="Arial" w:cs="Arial"/>
-          <w:color w:val="000000"/>
-          <w:sz w:val="22"/>
-          <w:lang w:val="en-ZA" w:eastAsia="en-ZA"/>
-        </w:rPr>
-        <w:t>doctor:patient</w:t>
-      </w:r>
-      <w:proofErr w:type="spellEnd"/>
-      <w:proofErr w:type="gramEnd"/>
-      <w:r>
-        <w:rPr>
-          <w:rFonts w:ascii="Arial" w:eastAsia="Times New Roman" w:hAnsi="Arial" w:cs="Arial"/>
-          <w:color w:val="000000"/>
-          <w:sz w:val="22"/>
-          <w:lang w:val="en-ZA" w:eastAsia="en-ZA"/>
-        </w:rPr>
-        <w:t xml:space="preserve"> ratio in developing nations, there is a strong need to ensure that patients always attend their consultation so as to avoid wasted resources and ensure patients who need consultations, get them</w:t>
+          <w:rFonts w:eastAsia="Times New Roman"/>
+          <w:color w:val="000000"/>
+          <w:szCs w:val="20"/>
+          <w:lang w:val="en-ZA" w:eastAsia="en-ZA"/>
+        </w:rPr>
+      </w:pPr>
+      <w:r>
+        <w:rPr>
+          <w:rFonts w:eastAsia="Times New Roman"/>
+          <w:color w:val="000000"/>
+          <w:szCs w:val="20"/>
+          <w:lang w:val="en-ZA" w:eastAsia="en-ZA"/>
+        </w:rPr>
+        <w:t>Predicting the escalation of a patient’s symptoms can greatly help clinic to prepare for the patient’s future medical needs</w:t>
       </w:r>
     </w:p>
     <w:p>
@@ -701,206 +883,57 @@
         <w:jc w:val="left"/>
         <w:textAlignment w:val="baseline"/>
         <w:rPr>
-          <w:rFonts w:ascii="Arial" w:eastAsia="Times New Roman" w:hAnsi="Arial" w:cs="Arial"/>
-          <w:color w:val="000000"/>
-          <w:sz w:val="22"/>
-          <w:lang w:val="en-ZA" w:eastAsia="en-ZA"/>
-        </w:rPr>
-      </w:pPr>
-      <w:r>
-        <w:rPr>
-          <w:rFonts w:ascii="Arial" w:eastAsia="Times New Roman" w:hAnsi="Arial" w:cs="Arial"/>
-          <w:color w:val="000000"/>
-          <w:sz w:val="22"/>
-          <w:lang w:val="en-ZA" w:eastAsia="en-ZA"/>
-        </w:rPr>
-        <w:t xml:space="preserve">Intervene before miss consultation, visit them, send </w:t>
+          <w:rFonts w:eastAsia="Times New Roman"/>
+          <w:color w:val="000000"/>
+          <w:szCs w:val="20"/>
+          <w:lang w:val="en-ZA" w:eastAsia="en-ZA"/>
+        </w:rPr>
+      </w:pPr>
+      <w:r>
+        <w:rPr>
+          <w:rFonts w:eastAsia="Times New Roman"/>
+          <w:color w:val="000000"/>
+          <w:szCs w:val="20"/>
+          <w:lang w:val="en-ZA" w:eastAsia="en-ZA"/>
+        </w:rPr>
+        <w:t xml:space="preserve">set up another appointment as a </w:t>
       </w:r>
       <w:proofErr w:type="spellStart"/>
       <w:r>
         <w:rPr>
-          <w:rFonts w:ascii="Arial" w:eastAsia="Times New Roman" w:hAnsi="Arial" w:cs="Arial"/>
-          <w:color w:val="000000"/>
-          <w:sz w:val="22"/>
-          <w:lang w:val="en-ZA" w:eastAsia="en-ZA"/>
-        </w:rPr>
-        <w:t>sms’s</w:t>
+          <w:rFonts w:eastAsia="Times New Roman"/>
+          <w:color w:val="000000"/>
+          <w:szCs w:val="20"/>
+          <w:lang w:val="en-ZA" w:eastAsia="en-ZA"/>
+        </w:rPr>
+        <w:t>check up</w:t>
       </w:r>
       <w:proofErr w:type="spellEnd"/>
       <w:r>
         <w:rPr>
-          <w:rFonts w:ascii="Arial" w:eastAsia="Times New Roman" w:hAnsi="Arial" w:cs="Arial"/>
-          <w:color w:val="000000"/>
-          <w:sz w:val="22"/>
-          <w:lang w:val="en-ZA" w:eastAsia="en-ZA"/>
-        </w:rPr>
-        <w:t>, warn them</w:t>
-      </w:r>
-    </w:p>
-    <w:p>
-      <w:pPr>
-        <w:numPr>
-          <w:ilvl w:val="0"/>
-          <w:numId w:val="5"/>
-        </w:numPr>
-        <w:spacing w:line="240" w:lineRule="auto"/>
-        <w:jc w:val="left"/>
-        <w:textAlignment w:val="baseline"/>
-        <w:rPr>
-          <w:rFonts w:ascii="Arial" w:eastAsia="Times New Roman" w:hAnsi="Arial" w:cs="Arial"/>
-          <w:b/>
-          <w:bCs/>
-          <w:color w:val="000000"/>
-          <w:sz w:val="22"/>
-          <w:lang w:val="en-ZA" w:eastAsia="en-ZA"/>
-        </w:rPr>
-      </w:pPr>
-      <w:r>
-        <w:rPr>
-          <w:rFonts w:ascii="Arial" w:eastAsia="Times New Roman" w:hAnsi="Arial" w:cs="Arial"/>
-          <w:b/>
-          <w:bCs/>
-          <w:color w:val="000000"/>
-          <w:sz w:val="22"/>
-          <w:lang w:val="en-ZA" w:eastAsia="en-ZA"/>
-        </w:rPr>
-        <w:t xml:space="preserve">Symptom prediction </w:t>
-      </w:r>
-    </w:p>
-    <w:p>
-      <w:pPr>
-        <w:numPr>
-          <w:ilvl w:val="1"/>
-          <w:numId w:val="5"/>
-        </w:numPr>
-        <w:spacing w:line="240" w:lineRule="auto"/>
-        <w:jc w:val="left"/>
-        <w:textAlignment w:val="baseline"/>
-        <w:rPr>
-          <w:rFonts w:ascii="Arial" w:eastAsia="Times New Roman" w:hAnsi="Arial" w:cs="Arial"/>
-          <w:color w:val="000000"/>
-          <w:sz w:val="22"/>
-          <w:lang w:val="en-ZA" w:eastAsia="en-ZA"/>
-        </w:rPr>
-      </w:pPr>
-      <w:r>
-        <w:rPr>
-          <w:rFonts w:ascii="Arial" w:eastAsia="Times New Roman" w:hAnsi="Arial" w:cs="Arial"/>
-          <w:color w:val="000000"/>
-          <w:sz w:val="22"/>
-          <w:lang w:val="en-ZA" w:eastAsia="en-ZA"/>
-        </w:rPr>
-        <w:t xml:space="preserve">Predicting what </w:t>
-      </w:r>
-      <w:proofErr w:type="gramStart"/>
-      <w:r>
-        <w:rPr>
-          <w:rFonts w:ascii="Arial" w:eastAsia="Times New Roman" w:hAnsi="Arial" w:cs="Arial"/>
-          <w:color w:val="000000"/>
-          <w:sz w:val="22"/>
-          <w:lang w:val="en-ZA" w:eastAsia="en-ZA"/>
-        </w:rPr>
-        <w:t>symptom</w:t>
-      </w:r>
-      <w:proofErr w:type="gramEnd"/>
-      <w:r>
-        <w:rPr>
-          <w:rFonts w:ascii="Arial" w:eastAsia="Times New Roman" w:hAnsi="Arial" w:cs="Arial"/>
-          <w:color w:val="000000"/>
-          <w:sz w:val="22"/>
-          <w:lang w:val="en-ZA" w:eastAsia="en-ZA"/>
-        </w:rPr>
-        <w:t xml:space="preserve"> a patient is likely to report next based on their past symptom and demographics</w:t>
-      </w:r>
-    </w:p>
-    <w:p>
-      <w:pPr>
-        <w:numPr>
-          <w:ilvl w:val="1"/>
-          <w:numId w:val="5"/>
-        </w:numPr>
-        <w:spacing w:line="240" w:lineRule="auto"/>
-        <w:jc w:val="left"/>
-        <w:textAlignment w:val="baseline"/>
-        <w:rPr>
-          <w:rFonts w:ascii="Arial" w:eastAsia="Times New Roman" w:hAnsi="Arial" w:cs="Arial"/>
-          <w:color w:val="000000"/>
-          <w:sz w:val="22"/>
-          <w:lang w:val="en-ZA" w:eastAsia="en-ZA"/>
-        </w:rPr>
-      </w:pPr>
-      <w:r>
-        <w:rPr>
-          <w:rFonts w:ascii="Arial" w:eastAsia="Times New Roman" w:hAnsi="Arial" w:cs="Arial"/>
-          <w:color w:val="000000"/>
-          <w:sz w:val="22"/>
-          <w:lang w:val="en-ZA" w:eastAsia="en-ZA"/>
-        </w:rPr>
-        <w:t>Predicting the escalation of a patient’s symptoms can greatly help clinic to prepare for the patient’s future medical needs</w:t>
-      </w:r>
-    </w:p>
-    <w:p>
-      <w:pPr>
-        <w:numPr>
-          <w:ilvl w:val="1"/>
-          <w:numId w:val="5"/>
-        </w:numPr>
-        <w:spacing w:line="240" w:lineRule="auto"/>
-        <w:jc w:val="left"/>
-        <w:textAlignment w:val="baseline"/>
-        <w:rPr>
-          <w:rFonts w:ascii="Arial" w:eastAsia="Times New Roman" w:hAnsi="Arial" w:cs="Arial"/>
-          <w:color w:val="000000"/>
-          <w:sz w:val="22"/>
-          <w:lang w:val="en-ZA" w:eastAsia="en-ZA"/>
-        </w:rPr>
-      </w:pPr>
-      <w:r>
-        <w:rPr>
-          <w:rFonts w:ascii="Arial" w:eastAsia="Times New Roman" w:hAnsi="Arial" w:cs="Arial"/>
-          <w:color w:val="000000"/>
-          <w:sz w:val="22"/>
-          <w:lang w:val="en-ZA" w:eastAsia="en-ZA"/>
-        </w:rPr>
-        <w:lastRenderedPageBreak/>
-        <w:t xml:space="preserve">set up another appointment as a </w:t>
+          <w:rFonts w:eastAsia="Times New Roman"/>
+          <w:color w:val="000000"/>
+          <w:szCs w:val="20"/>
+          <w:lang w:val="en-ZA" w:eastAsia="en-ZA"/>
+        </w:rPr>
+        <w:t xml:space="preserve">, send </w:t>
       </w:r>
       <w:proofErr w:type="spellStart"/>
       <w:r>
         <w:rPr>
-          <w:rFonts w:ascii="Arial" w:eastAsia="Times New Roman" w:hAnsi="Arial" w:cs="Arial"/>
-          <w:color w:val="000000"/>
-          <w:sz w:val="22"/>
-          <w:lang w:val="en-ZA" w:eastAsia="en-ZA"/>
-        </w:rPr>
-        <w:t>check up</w:t>
+          <w:rFonts w:eastAsia="Times New Roman"/>
+          <w:color w:val="000000"/>
+          <w:szCs w:val="20"/>
+          <w:lang w:val="en-ZA" w:eastAsia="en-ZA"/>
+        </w:rPr>
+        <w:t>chw</w:t>
       </w:r>
       <w:proofErr w:type="spellEnd"/>
       <w:r>
         <w:rPr>
-          <w:rFonts w:ascii="Arial" w:eastAsia="Times New Roman" w:hAnsi="Arial" w:cs="Arial"/>
-          <w:color w:val="000000"/>
-          <w:sz w:val="22"/>
-          <w:lang w:val="en-ZA" w:eastAsia="en-ZA"/>
-        </w:rPr>
-        <w:t xml:space="preserve">, send </w:t>
-      </w:r>
-      <w:proofErr w:type="spellStart"/>
-      <w:r>
-        <w:rPr>
-          <w:rFonts w:ascii="Arial" w:eastAsia="Times New Roman" w:hAnsi="Arial" w:cs="Arial"/>
-          <w:color w:val="000000"/>
-          <w:sz w:val="22"/>
-          <w:lang w:val="en-ZA" w:eastAsia="en-ZA"/>
-        </w:rPr>
-        <w:t>chw</w:t>
-      </w:r>
-      <w:proofErr w:type="spellEnd"/>
-      <w:r>
-        <w:rPr>
-          <w:rFonts w:ascii="Arial" w:eastAsia="Times New Roman" w:hAnsi="Arial" w:cs="Arial"/>
-          <w:color w:val="000000"/>
-          <w:sz w:val="22"/>
+          <w:rFonts w:eastAsia="Times New Roman"/>
+          <w:color w:val="000000"/>
+          <w:szCs w:val="20"/>
           <w:lang w:val="en-ZA" w:eastAsia="en-ZA"/>
         </w:rPr>
         <w:t xml:space="preserve"> to visit, change meds, warn patient and caretaker to prepare for specific symptom, ensure have medication stored for patient’s next symptom</w:t>
@@ -909,8 +942,16 @@
     <w:p>
       <w:pPr>
         <w:pStyle w:val="Head1"/>
-      </w:pPr>
-      <w:r>
+        <w:rPr>
+          <w:rFonts w:ascii="Times New Roman" w:hAnsi="Times New Roman" w:cs="Times New Roman"/>
+          <w:sz w:val="20"/>
+        </w:rPr>
+      </w:pPr>
+      <w:r>
+        <w:rPr>
+          <w:rFonts w:ascii="Times New Roman" w:hAnsi="Times New Roman" w:cs="Times New Roman"/>
+          <w:sz w:val="20"/>
+        </w:rPr>
         <w:t>Background</w:t>
       </w:r>
     </w:p>
@@ -921,8 +962,16 @@
           <w:ilvl w:val="1"/>
           <w:numId w:val="1"/>
         </w:numPr>
-      </w:pPr>
-      <w:r>
+        <w:rPr>
+          <w:rFonts w:ascii="Times New Roman" w:hAnsi="Times New Roman" w:cs="Times New Roman"/>
+          <w:sz w:val="20"/>
+        </w:rPr>
+      </w:pPr>
+      <w:r>
+        <w:rPr>
+          <w:rFonts w:ascii="Times New Roman" w:hAnsi="Times New Roman" w:cs="Times New Roman"/>
+          <w:sz w:val="20"/>
+        </w:rPr>
         <w:t>Current methods for Consultation defaulters and symptom estimation</w:t>
       </w:r>
     </w:p>
@@ -933,9 +982,186 @@
           <w:ilvl w:val="1"/>
           <w:numId w:val="1"/>
         </w:numPr>
-      </w:pPr>
-      <w:r>
+        <w:rPr>
+          <w:rFonts w:ascii="Times New Roman" w:hAnsi="Times New Roman" w:cs="Times New Roman"/>
+          <w:sz w:val="20"/>
+        </w:rPr>
+      </w:pPr>
+      <w:r>
+        <w:rPr>
+          <w:rFonts w:ascii="Times New Roman" w:hAnsi="Times New Roman" w:cs="Times New Roman"/>
+          <w:sz w:val="20"/>
+        </w:rPr>
         <w:t>Past Applications</w:t>
+      </w:r>
+      <w:r>
+        <w:rPr>
+          <w:rFonts w:ascii="Times New Roman" w:hAnsi="Times New Roman" w:cs="Times New Roman"/>
+          <w:sz w:val="20"/>
+        </w:rPr>
+        <w:t xml:space="preserve"> (DON’T DO ONE PAPER AT A TIME)</w:t>
+      </w:r>
+    </w:p>
+    <w:p>
+      <w:pPr>
+        <w:pStyle w:val="Head1"/>
+        <w:numPr>
+          <w:ilvl w:val="2"/>
+          <w:numId w:val="1"/>
+        </w:numPr>
+        <w:rPr>
+          <w:rFonts w:ascii="Times New Roman" w:hAnsi="Times New Roman" w:cs="Times New Roman"/>
+          <w:sz w:val="20"/>
+        </w:rPr>
+      </w:pPr>
+      <w:r>
+        <w:rPr>
+          <w:rFonts w:ascii="Times New Roman" w:hAnsi="Times New Roman" w:cs="Times New Roman"/>
+          <w:sz w:val="20"/>
+        </w:rPr>
+        <w:lastRenderedPageBreak/>
+        <w:t xml:space="preserve">HARM symptom prediction with statistical </w:t>
+      </w:r>
+      <w:proofErr w:type="spellStart"/>
+      <w:r>
+        <w:rPr>
+          <w:rFonts w:ascii="Times New Roman" w:hAnsi="Times New Roman" w:cs="Times New Roman"/>
+          <w:sz w:val="20"/>
+        </w:rPr>
+        <w:t>bayesian</w:t>
+      </w:r>
+      <w:proofErr w:type="spellEnd"/>
+    </w:p>
+    <w:p>
+      <w:pPr>
+        <w:pStyle w:val="Head1"/>
+        <w:numPr>
+          <w:ilvl w:val="3"/>
+          <w:numId w:val="1"/>
+        </w:numPr>
+        <w:rPr>
+          <w:rFonts w:ascii="Times New Roman" w:hAnsi="Times New Roman" w:cs="Times New Roman"/>
+          <w:sz w:val="20"/>
+        </w:rPr>
+      </w:pPr>
+      <w:r>
+        <w:rPr>
+          <w:rFonts w:ascii="Times New Roman" w:hAnsi="Times New Roman" w:cs="Times New Roman"/>
+          <w:sz w:val="20"/>
+        </w:rPr>
+        <w:t>Clinical trial</w:t>
+      </w:r>
+      <w:r>
+        <w:rPr>
+          <w:rFonts w:ascii="Times New Roman" w:hAnsi="Times New Roman" w:cs="Times New Roman"/>
+          <w:sz w:val="20"/>
+        </w:rPr>
+        <w:t xml:space="preserve"> data</w:t>
+      </w:r>
+    </w:p>
+    <w:p>
+      <w:pPr>
+        <w:pStyle w:val="Head1"/>
+        <w:numPr>
+          <w:ilvl w:val="3"/>
+          <w:numId w:val="1"/>
+        </w:numPr>
+        <w:rPr>
+          <w:rFonts w:ascii="Times New Roman" w:hAnsi="Times New Roman" w:cs="Times New Roman"/>
+          <w:sz w:val="20"/>
+        </w:rPr>
+      </w:pPr>
+      <w:r>
+        <w:rPr>
+          <w:rFonts w:ascii="Times New Roman" w:hAnsi="Times New Roman" w:cs="Times New Roman"/>
+          <w:sz w:val="20"/>
+        </w:rPr>
+        <w:t>No ML</w:t>
+      </w:r>
+    </w:p>
+    <w:p>
+      <w:pPr>
+        <w:pStyle w:val="Head1"/>
+        <w:numPr>
+          <w:ilvl w:val="3"/>
+          <w:numId w:val="1"/>
+        </w:numPr>
+        <w:rPr>
+          <w:rFonts w:ascii="Times New Roman" w:hAnsi="Times New Roman" w:cs="Times New Roman"/>
+          <w:sz w:val="20"/>
+        </w:rPr>
+      </w:pPr>
+      <w:proofErr w:type="gramStart"/>
+      <w:r>
+        <w:rPr>
+          <w:rFonts w:ascii="Times New Roman" w:hAnsi="Times New Roman" w:cs="Times New Roman"/>
+          <w:sz w:val="20"/>
+        </w:rPr>
+        <w:t>More broad</w:t>
+      </w:r>
+      <w:proofErr w:type="gramEnd"/>
+      <w:r>
+        <w:rPr>
+          <w:rFonts w:ascii="Times New Roman" w:hAnsi="Times New Roman" w:cs="Times New Roman"/>
+          <w:sz w:val="20"/>
+        </w:rPr>
+        <w:t xml:space="preserve"> – mine just HIV</w:t>
+      </w:r>
+    </w:p>
+    <w:p>
+      <w:pPr>
+        <w:pStyle w:val="Head1"/>
+        <w:numPr>
+          <w:ilvl w:val="3"/>
+          <w:numId w:val="1"/>
+        </w:numPr>
+        <w:rPr>
+          <w:rFonts w:ascii="Times New Roman" w:hAnsi="Times New Roman" w:cs="Times New Roman"/>
+          <w:sz w:val="20"/>
+        </w:rPr>
+      </w:pPr>
+      <w:r>
+        <w:rPr>
+          <w:rFonts w:ascii="Times New Roman" w:hAnsi="Times New Roman" w:cs="Times New Roman"/>
+          <w:sz w:val="20"/>
+        </w:rPr>
+        <w:t xml:space="preserve">Learnt from association ruling system that was created. </w:t>
+      </w:r>
+      <w:proofErr w:type="gramStart"/>
+      <w:r>
+        <w:rPr>
+          <w:rFonts w:ascii="Times New Roman" w:hAnsi="Times New Roman" w:cs="Times New Roman"/>
+          <w:sz w:val="20"/>
+        </w:rPr>
+        <w:t>Similar to</w:t>
+      </w:r>
+      <w:proofErr w:type="gramEnd"/>
+      <w:r>
+        <w:rPr>
+          <w:rFonts w:ascii="Times New Roman" w:hAnsi="Times New Roman" w:cs="Times New Roman"/>
+          <w:sz w:val="20"/>
+        </w:rPr>
+        <w:t xml:space="preserve"> the tree classifiers set out here</w:t>
+      </w:r>
+    </w:p>
+    <w:p>
+      <w:pPr>
+        <w:pStyle w:val="Head1"/>
+        <w:numPr>
+          <w:ilvl w:val="2"/>
+          <w:numId w:val="1"/>
+        </w:numPr>
+        <w:rPr>
+          <w:rFonts w:ascii="Times New Roman" w:hAnsi="Times New Roman" w:cs="Times New Roman"/>
+          <w:sz w:val="20"/>
+        </w:rPr>
+      </w:pPr>
+      <w:r>
+        <w:rPr>
+          <w:rFonts w:ascii="Times New Roman" w:hAnsi="Times New Roman" w:cs="Times New Roman"/>
+          <w:sz w:val="20"/>
+        </w:rPr>
+        <w:t>Masters paper</w:t>
       </w:r>
     </w:p>
     <w:p>
@@ -945,10 +1171,16 @@
           <w:ilvl w:val="1"/>
           <w:numId w:val="1"/>
         </w:numPr>
-      </w:pPr>
-      <w:r>
-        <w:rPr>
+        <w:rPr>
+          <w:rFonts w:ascii="Times New Roman" w:hAnsi="Times New Roman" w:cs="Times New Roman"/>
+          <w:sz w:val="20"/>
+        </w:rPr>
+      </w:pPr>
+      <w:r>
+        <w:rPr>
+          <w:rFonts w:ascii="Times New Roman" w:hAnsi="Times New Roman" w:cs="Times New Roman"/>
           <w:bCs/>
+          <w:sz w:val="20"/>
         </w:rPr>
         <w:t xml:space="preserve">Challenges with clinical data </w:t>
       </w:r>
@@ -968,18 +1200,16 @@
         <w:ind w:left="1800"/>
         <w:textAlignment w:val="baseline"/>
         <w:rPr>
-          <w:rFonts w:ascii="Arial" w:hAnsi="Arial" w:cs="Arial"/>
-          <w:color w:val="000000"/>
-          <w:sz w:val="22"/>
-          <w:szCs w:val="22"/>
-        </w:rPr>
-      </w:pPr>
-      <w:r>
-        <w:rPr>
-          <w:rFonts w:ascii="Arial" w:hAnsi="Arial" w:cs="Arial"/>
-          <w:color w:val="000000"/>
-          <w:sz w:val="22"/>
-          <w:szCs w:val="22"/>
+          <w:color w:val="000000"/>
+          <w:sz w:val="20"/>
+          <w:szCs w:val="20"/>
+        </w:rPr>
+      </w:pPr>
+      <w:r>
+        <w:rPr>
+          <w:color w:val="000000"/>
+          <w:sz w:val="20"/>
+          <w:szCs w:val="20"/>
         </w:rPr>
         <w:t>Imbalanced dataset</w:t>
       </w:r>
@@ -999,20 +1229,66 @@
         <w:ind w:left="2520"/>
         <w:textAlignment w:val="baseline"/>
         <w:rPr>
-          <w:rFonts w:ascii="Arial" w:hAnsi="Arial" w:cs="Arial"/>
-          <w:color w:val="000000"/>
-          <w:sz w:val="22"/>
-          <w:szCs w:val="22"/>
-        </w:rPr>
-      </w:pPr>
-      <w:r>
-        <w:rPr>
-          <w:rFonts w:ascii="Arial" w:hAnsi="Arial" w:cs="Arial"/>
-          <w:color w:val="000000"/>
-          <w:sz w:val="22"/>
-          <w:szCs w:val="22"/>
+          <w:color w:val="000000"/>
+          <w:sz w:val="20"/>
+          <w:szCs w:val="20"/>
+        </w:rPr>
+      </w:pPr>
+      <w:r>
+        <w:rPr>
+          <w:color w:val="000000"/>
+          <w:sz w:val="20"/>
+          <w:szCs w:val="20"/>
         </w:rPr>
         <w:t>Need balancing sample techniques</w:t>
+      </w:r>
+    </w:p>
+    <w:p>
+      <w:pPr>
+        <w:pStyle w:val="NormalWeb"/>
+        <w:numPr>
+          <w:ilvl w:val="0"/>
+          <w:numId w:val="14"/>
+        </w:numPr>
+        <w:spacing w:before="0" w:beforeAutospacing="0" w:after="0" w:afterAutospacing="0" w:line="276" w:lineRule="auto"/>
+        <w:textAlignment w:val="baseline"/>
+        <w:rPr>
+          <w:color w:val="000000"/>
+          <w:sz w:val="20"/>
+          <w:szCs w:val="20"/>
+        </w:rPr>
+      </w:pPr>
+      <w:r>
+        <w:rPr>
+          <w:color w:val="000000"/>
+          <w:sz w:val="20"/>
+          <w:szCs w:val="20"/>
+        </w:rPr>
+        <w:t>Inherently temporal</w:t>
+      </w:r>
+    </w:p>
+    <w:p>
+      <w:pPr>
+        <w:pStyle w:val="NormalWeb"/>
+        <w:numPr>
+          <w:ilvl w:val="0"/>
+          <w:numId w:val="14"/>
+        </w:numPr>
+        <w:spacing w:before="0" w:beforeAutospacing="0" w:after="0" w:afterAutospacing="0" w:line="276" w:lineRule="auto"/>
+        <w:textAlignment w:val="baseline"/>
+        <w:rPr>
+          <w:color w:val="000000"/>
+          <w:sz w:val="20"/>
+          <w:szCs w:val="20"/>
+        </w:rPr>
+      </w:pPr>
+      <w:r>
+        <w:rPr>
+          <w:color w:val="000000"/>
+          <w:sz w:val="20"/>
+          <w:szCs w:val="20"/>
+        </w:rPr>
+        <w:t>Anonymization</w:t>
       </w:r>
     </w:p>
     <w:p>
@@ -1030,18 +1306,16 @@
         <w:ind w:left="1800"/>
         <w:textAlignment w:val="baseline"/>
         <w:rPr>
-          <w:rFonts w:ascii="Arial" w:hAnsi="Arial" w:cs="Arial"/>
-          <w:color w:val="000000"/>
-          <w:sz w:val="22"/>
-          <w:szCs w:val="22"/>
-        </w:rPr>
-      </w:pPr>
-      <w:r>
-        <w:rPr>
-          <w:rFonts w:ascii="Arial" w:hAnsi="Arial" w:cs="Arial"/>
-          <w:color w:val="000000"/>
-          <w:sz w:val="22"/>
-          <w:szCs w:val="22"/>
+          <w:color w:val="000000"/>
+          <w:sz w:val="20"/>
+          <w:szCs w:val="20"/>
+        </w:rPr>
+      </w:pPr>
+      <w:r>
+        <w:rPr>
+          <w:color w:val="000000"/>
+          <w:sz w:val="20"/>
+          <w:szCs w:val="20"/>
         </w:rPr>
         <w:t>Verification needed by clinical expert</w:t>
       </w:r>
@@ -1061,38 +1335,34 @@
         <w:ind w:left="2520"/>
         <w:textAlignment w:val="baseline"/>
         <w:rPr>
-          <w:rFonts w:ascii="Arial" w:hAnsi="Arial" w:cs="Arial"/>
-          <w:color w:val="000000"/>
-          <w:sz w:val="22"/>
-          <w:szCs w:val="22"/>
-        </w:rPr>
-      </w:pPr>
-      <w:r>
-        <w:rPr>
-          <w:rFonts w:ascii="Arial" w:hAnsi="Arial" w:cs="Arial"/>
-          <w:color w:val="000000"/>
-          <w:sz w:val="22"/>
-          <w:szCs w:val="22"/>
+          <w:color w:val="000000"/>
+          <w:sz w:val="20"/>
+          <w:szCs w:val="20"/>
+        </w:rPr>
+      </w:pPr>
+      <w:r>
+        <w:rPr>
+          <w:color w:val="000000"/>
+          <w:sz w:val="20"/>
+          <w:szCs w:val="20"/>
         </w:rPr>
         <w:t xml:space="preserve">Variables must logically </w:t>
       </w:r>
       <w:proofErr w:type="gramStart"/>
       <w:r>
         <w:rPr>
-          <w:rFonts w:ascii="Arial" w:hAnsi="Arial" w:cs="Arial"/>
-          <w:color w:val="000000"/>
-          <w:sz w:val="22"/>
-          <w:szCs w:val="22"/>
+          <w:color w:val="000000"/>
+          <w:sz w:val="20"/>
+          <w:szCs w:val="20"/>
         </w:rPr>
         <w:t>verified</w:t>
       </w:r>
       <w:proofErr w:type="gramEnd"/>
       <w:r>
         <w:rPr>
-          <w:rFonts w:ascii="Arial" w:hAnsi="Arial" w:cs="Arial"/>
-          <w:color w:val="000000"/>
-          <w:sz w:val="22"/>
-          <w:szCs w:val="22"/>
+          <w:color w:val="000000"/>
+          <w:sz w:val="20"/>
+          <w:szCs w:val="20"/>
         </w:rPr>
         <w:t xml:space="preserve"> as sensitive problems</w:t>
       </w:r>
@@ -1112,18 +1382,16 @@
         <w:ind w:left="1800"/>
         <w:textAlignment w:val="baseline"/>
         <w:rPr>
-          <w:rFonts w:ascii="Arial" w:hAnsi="Arial" w:cs="Arial"/>
-          <w:color w:val="000000"/>
-          <w:sz w:val="22"/>
-          <w:szCs w:val="22"/>
-        </w:rPr>
-      </w:pPr>
-      <w:r>
-        <w:rPr>
-          <w:rFonts w:ascii="Arial" w:hAnsi="Arial" w:cs="Arial"/>
-          <w:color w:val="000000"/>
-          <w:sz w:val="22"/>
-          <w:szCs w:val="22"/>
+          <w:color w:val="000000"/>
+          <w:sz w:val="20"/>
+          <w:szCs w:val="20"/>
+        </w:rPr>
+      </w:pPr>
+      <w:r>
+        <w:rPr>
+          <w:color w:val="000000"/>
+          <w:sz w:val="20"/>
+          <w:szCs w:val="20"/>
         </w:rPr>
         <w:t xml:space="preserve">Data collected for patients not researchers </w:t>
       </w:r>
@@ -1143,18 +1411,16 @@
         <w:ind w:left="2520"/>
         <w:textAlignment w:val="baseline"/>
         <w:rPr>
-          <w:rFonts w:ascii="Arial" w:hAnsi="Arial" w:cs="Arial"/>
-          <w:color w:val="000000"/>
-          <w:sz w:val="22"/>
-          <w:szCs w:val="22"/>
-        </w:rPr>
-      </w:pPr>
-      <w:r>
-        <w:rPr>
-          <w:rFonts w:ascii="Arial" w:hAnsi="Arial" w:cs="Arial"/>
-          <w:color w:val="000000"/>
-          <w:sz w:val="22"/>
-          <w:szCs w:val="22"/>
+          <w:color w:val="000000"/>
+          <w:sz w:val="20"/>
+          <w:szCs w:val="20"/>
+        </w:rPr>
+      </w:pPr>
+      <w:r>
+        <w:rPr>
+          <w:color w:val="000000"/>
+          <w:sz w:val="20"/>
+          <w:szCs w:val="20"/>
         </w:rPr>
         <w:t>Inaccurate data capturing, shortcuts, gaps in data</w:t>
       </w:r>
@@ -1174,18 +1440,16 @@
         <w:ind w:left="2520"/>
         <w:textAlignment w:val="baseline"/>
         <w:rPr>
-          <w:rFonts w:ascii="Arial" w:hAnsi="Arial" w:cs="Arial"/>
-          <w:color w:val="000000"/>
-          <w:sz w:val="22"/>
-          <w:szCs w:val="22"/>
-        </w:rPr>
-      </w:pPr>
-      <w:r>
-        <w:rPr>
-          <w:rFonts w:ascii="Arial" w:hAnsi="Arial" w:cs="Arial"/>
-          <w:color w:val="000000"/>
-          <w:sz w:val="22"/>
-          <w:szCs w:val="22"/>
+          <w:color w:val="000000"/>
+          <w:sz w:val="20"/>
+          <w:szCs w:val="20"/>
+        </w:rPr>
+      </w:pPr>
+      <w:r>
+        <w:rPr>
+          <w:color w:val="000000"/>
+          <w:sz w:val="20"/>
+          <w:szCs w:val="20"/>
         </w:rPr>
         <w:t>Missing location data here</w:t>
       </w:r>
@@ -1194,13 +1458,15 @@
       <w:pPr>
         <w:pStyle w:val="Head1"/>
         <w:rPr>
-          <w:sz w:val="24"/>
-          <w:szCs w:val="24"/>
-          <w:lang w:val="en-ZA" w:eastAsia="en-ZA"/>
-        </w:rPr>
-      </w:pPr>
-      <w:r>
-        <w:rPr>
+          <w:rFonts w:ascii="Times New Roman" w:hAnsi="Times New Roman" w:cs="Times New Roman"/>
+          <w:sz w:val="20"/>
+          <w:lang w:val="en-ZA" w:eastAsia="en-ZA"/>
+        </w:rPr>
+      </w:pPr>
+      <w:r>
+        <w:rPr>
+          <w:rFonts w:ascii="Times New Roman" w:hAnsi="Times New Roman" w:cs="Times New Roman"/>
+          <w:sz w:val="20"/>
           <w:lang w:val="en-ZA" w:eastAsia="en-ZA"/>
         </w:rPr>
         <w:t>Experiment Design and Execution</w:t>
@@ -1216,17 +1482,17 @@
         <w:jc w:val="left"/>
         <w:textAlignment w:val="baseline"/>
         <w:rPr>
-          <w:rFonts w:ascii="Arial" w:eastAsia="Times New Roman" w:hAnsi="Arial" w:cs="Arial"/>
-          <w:color w:val="000000"/>
-          <w:sz w:val="22"/>
-          <w:lang w:val="en-ZA" w:eastAsia="en-ZA"/>
-        </w:rPr>
-      </w:pPr>
-      <w:r>
-        <w:rPr>
-          <w:rFonts w:ascii="Arial" w:eastAsia="Times New Roman" w:hAnsi="Arial" w:cs="Arial"/>
-          <w:color w:val="000000"/>
-          <w:sz w:val="22"/>
+          <w:rFonts w:eastAsia="Times New Roman"/>
+          <w:color w:val="000000"/>
+          <w:szCs w:val="20"/>
+          <w:lang w:val="en-ZA" w:eastAsia="en-ZA"/>
+        </w:rPr>
+      </w:pPr>
+      <w:r>
+        <w:rPr>
+          <w:rFonts w:eastAsia="Times New Roman"/>
+          <w:color w:val="000000"/>
+          <w:szCs w:val="20"/>
           <w:lang w:val="en-ZA" w:eastAsia="en-ZA"/>
         </w:rPr>
         <w:t>Malawi Dataset - description</w:t>
@@ -1242,17 +1508,17 @@
         <w:jc w:val="left"/>
         <w:textAlignment w:val="baseline"/>
         <w:rPr>
-          <w:rFonts w:ascii="Arial" w:eastAsia="Times New Roman" w:hAnsi="Arial" w:cs="Arial"/>
-          <w:color w:val="000000"/>
-          <w:sz w:val="22"/>
-          <w:lang w:val="en-ZA" w:eastAsia="en-ZA"/>
-        </w:rPr>
-      </w:pPr>
-      <w:r>
-        <w:rPr>
-          <w:rFonts w:ascii="Arial" w:eastAsia="Times New Roman" w:hAnsi="Arial" w:cs="Arial"/>
-          <w:color w:val="000000"/>
-          <w:sz w:val="22"/>
+          <w:rFonts w:eastAsia="Times New Roman"/>
+          <w:color w:val="000000"/>
+          <w:szCs w:val="20"/>
+          <w:lang w:val="en-ZA" w:eastAsia="en-ZA"/>
+        </w:rPr>
+      </w:pPr>
+      <w:r>
+        <w:rPr>
+          <w:rFonts w:eastAsia="Times New Roman"/>
+          <w:color w:val="000000"/>
+          <w:szCs w:val="20"/>
           <w:lang w:val="en-ZA" w:eastAsia="en-ZA"/>
         </w:rPr>
         <w:t>Data Analysis with visualisations - show some visuals here</w:t>
@@ -1268,17 +1534,17 @@
         <w:jc w:val="left"/>
         <w:textAlignment w:val="baseline"/>
         <w:rPr>
-          <w:rFonts w:ascii="Arial" w:eastAsia="Times New Roman" w:hAnsi="Arial" w:cs="Arial"/>
-          <w:color w:val="000000"/>
-          <w:sz w:val="22"/>
-          <w:lang w:val="en-ZA" w:eastAsia="en-ZA"/>
-        </w:rPr>
-      </w:pPr>
-      <w:r>
-        <w:rPr>
-          <w:rFonts w:ascii="Arial" w:eastAsia="Times New Roman" w:hAnsi="Arial" w:cs="Arial"/>
-          <w:color w:val="000000"/>
-          <w:sz w:val="22"/>
+          <w:rFonts w:eastAsia="Times New Roman"/>
+          <w:color w:val="000000"/>
+          <w:szCs w:val="20"/>
+          <w:lang w:val="en-ZA" w:eastAsia="en-ZA"/>
+        </w:rPr>
+      </w:pPr>
+      <w:r>
+        <w:rPr>
+          <w:rFonts w:eastAsia="Times New Roman"/>
+          <w:color w:val="000000"/>
+          <w:szCs w:val="20"/>
           <w:lang w:val="en-ZA" w:eastAsia="en-ZA"/>
         </w:rPr>
         <w:t>Problem exploration with consultation and data consideration</w:t>
@@ -1294,17 +1560,17 @@
         <w:jc w:val="left"/>
         <w:textAlignment w:val="baseline"/>
         <w:rPr>
-          <w:rFonts w:ascii="Arial" w:eastAsia="Times New Roman" w:hAnsi="Arial" w:cs="Arial"/>
-          <w:color w:val="000000"/>
-          <w:sz w:val="22"/>
-          <w:lang w:val="en-ZA" w:eastAsia="en-ZA"/>
-        </w:rPr>
-      </w:pPr>
-      <w:r>
-        <w:rPr>
-          <w:rFonts w:ascii="Arial" w:eastAsia="Times New Roman" w:hAnsi="Arial" w:cs="Arial"/>
-          <w:color w:val="000000"/>
-          <w:sz w:val="22"/>
+          <w:rFonts w:eastAsia="Times New Roman"/>
+          <w:color w:val="000000"/>
+          <w:szCs w:val="20"/>
+          <w:lang w:val="en-ZA" w:eastAsia="en-ZA"/>
+        </w:rPr>
+      </w:pPr>
+      <w:r>
+        <w:rPr>
+          <w:rFonts w:eastAsia="Times New Roman"/>
+          <w:color w:val="000000"/>
+          <w:szCs w:val="20"/>
           <w:lang w:val="en-ZA" w:eastAsia="en-ZA"/>
         </w:rPr>
         <w:t>Pipeline</w:t>
@@ -1320,18 +1586,18 @@
         <w:jc w:val="left"/>
         <w:textAlignment w:val="baseline"/>
         <w:rPr>
-          <w:rFonts w:ascii="Arial" w:eastAsia="Times New Roman" w:hAnsi="Arial" w:cs="Arial"/>
-          <w:color w:val="000000"/>
-          <w:sz w:val="22"/>
+          <w:rFonts w:eastAsia="Times New Roman"/>
+          <w:color w:val="000000"/>
+          <w:szCs w:val="20"/>
           <w:lang w:val="en-ZA" w:eastAsia="en-ZA"/>
         </w:rPr>
       </w:pPr>
       <w:proofErr w:type="spellStart"/>
       <w:r>
         <w:rPr>
-          <w:rFonts w:ascii="Arial" w:eastAsia="Times New Roman" w:hAnsi="Arial" w:cs="Arial"/>
-          <w:color w:val="000000"/>
-          <w:sz w:val="22"/>
+          <w:rFonts w:eastAsia="Times New Roman"/>
+          <w:color w:val="000000"/>
+          <w:szCs w:val="20"/>
           <w:lang w:val="en-ZA" w:eastAsia="en-ZA"/>
         </w:rPr>
         <w:t>Sklearn</w:t>
@@ -1339,9 +1605,9 @@
       <w:proofErr w:type="spellEnd"/>
       <w:r>
         <w:rPr>
-          <w:rFonts w:ascii="Arial" w:eastAsia="Times New Roman" w:hAnsi="Arial" w:cs="Arial"/>
-          <w:color w:val="000000"/>
-          <w:sz w:val="22"/>
+          <w:rFonts w:eastAsia="Times New Roman"/>
+          <w:color w:val="000000"/>
+          <w:szCs w:val="20"/>
           <w:lang w:val="en-ZA" w:eastAsia="en-ZA"/>
         </w:rPr>
         <w:t xml:space="preserve"> library with imbalance library</w:t>
@@ -1357,17 +1623,17 @@
         <w:jc w:val="left"/>
         <w:textAlignment w:val="baseline"/>
         <w:rPr>
-          <w:rFonts w:ascii="Arial" w:eastAsia="Times New Roman" w:hAnsi="Arial" w:cs="Arial"/>
-          <w:color w:val="000000"/>
-          <w:sz w:val="22"/>
-          <w:lang w:val="en-ZA" w:eastAsia="en-ZA"/>
-        </w:rPr>
-      </w:pPr>
-      <w:r>
-        <w:rPr>
-          <w:rFonts w:ascii="Arial" w:eastAsia="Times New Roman" w:hAnsi="Arial" w:cs="Arial"/>
-          <w:color w:val="000000"/>
-          <w:sz w:val="22"/>
+          <w:rFonts w:eastAsia="Times New Roman"/>
+          <w:color w:val="000000"/>
+          <w:szCs w:val="20"/>
+          <w:lang w:val="en-ZA" w:eastAsia="en-ZA"/>
+        </w:rPr>
+      </w:pPr>
+      <w:r>
+        <w:rPr>
+          <w:rFonts w:eastAsia="Times New Roman"/>
+          <w:color w:val="000000"/>
+          <w:szCs w:val="20"/>
           <w:lang w:val="en-ZA" w:eastAsia="en-ZA"/>
         </w:rPr>
         <w:t>Techniques tested</w:t>
@@ -1383,17 +1649,17 @@
         <w:jc w:val="left"/>
         <w:textAlignment w:val="baseline"/>
         <w:rPr>
-          <w:rFonts w:ascii="Arial" w:eastAsia="Times New Roman" w:hAnsi="Arial" w:cs="Arial"/>
-          <w:color w:val="000000"/>
-          <w:sz w:val="22"/>
-          <w:lang w:val="en-ZA" w:eastAsia="en-ZA"/>
-        </w:rPr>
-      </w:pPr>
-      <w:r>
-        <w:rPr>
-          <w:rFonts w:ascii="Arial" w:eastAsia="Times New Roman" w:hAnsi="Arial" w:cs="Arial"/>
-          <w:color w:val="000000"/>
-          <w:sz w:val="22"/>
+          <w:rFonts w:eastAsia="Times New Roman"/>
+          <w:color w:val="000000"/>
+          <w:szCs w:val="20"/>
+          <w:lang w:val="en-ZA" w:eastAsia="en-ZA"/>
+        </w:rPr>
+      </w:pPr>
+      <w:r>
+        <w:rPr>
+          <w:rFonts w:eastAsia="Times New Roman"/>
+          <w:color w:val="000000"/>
+          <w:szCs w:val="20"/>
           <w:lang w:val="en-ZA" w:eastAsia="en-ZA"/>
         </w:rPr>
         <w:t>Balancing methods used</w:t>
@@ -1409,20 +1675,29 @@
         <w:jc w:val="left"/>
         <w:textAlignment w:val="baseline"/>
         <w:rPr>
-          <w:rFonts w:ascii="Arial" w:eastAsia="Times New Roman" w:hAnsi="Arial" w:cs="Arial"/>
-          <w:color w:val="000000"/>
-          <w:sz w:val="22"/>
-          <w:lang w:val="en-ZA" w:eastAsia="en-ZA"/>
-        </w:rPr>
-      </w:pPr>
-      <w:r>
-        <w:rPr>
-          <w:rFonts w:ascii="Arial" w:eastAsia="Times New Roman" w:hAnsi="Arial" w:cs="Arial"/>
-          <w:color w:val="000000"/>
-          <w:sz w:val="22"/>
+          <w:rFonts w:eastAsia="Times New Roman"/>
+          <w:color w:val="000000"/>
+          <w:szCs w:val="20"/>
+          <w:lang w:val="en-ZA" w:eastAsia="en-ZA"/>
+        </w:rPr>
+      </w:pPr>
+      <w:r>
+        <w:rPr>
+          <w:rFonts w:eastAsia="Times New Roman"/>
+          <w:color w:val="000000"/>
+          <w:szCs w:val="20"/>
           <w:lang w:val="en-ZA" w:eastAsia="en-ZA"/>
         </w:rPr>
         <w:t xml:space="preserve">Cross-validation </w:t>
+      </w:r>
+      <w:r>
+        <w:rPr>
+          <w:rFonts w:eastAsia="Times New Roman"/>
+          <w:color w:val="000000"/>
+          <w:szCs w:val="20"/>
+          <w:lang w:val="en-ZA" w:eastAsia="en-ZA"/>
+        </w:rPr>
+        <w:t>and Unseen testing</w:t>
       </w:r>
     </w:p>
     <w:p>
@@ -1435,17 +1710,17 @@
         <w:jc w:val="left"/>
         <w:textAlignment w:val="baseline"/>
         <w:rPr>
-          <w:rFonts w:ascii="Arial" w:eastAsia="Times New Roman" w:hAnsi="Arial" w:cs="Arial"/>
-          <w:color w:val="000000"/>
-          <w:sz w:val="22"/>
-          <w:lang w:val="en-ZA" w:eastAsia="en-ZA"/>
-        </w:rPr>
-      </w:pPr>
-      <w:r>
-        <w:rPr>
-          <w:rFonts w:ascii="Arial" w:eastAsia="Times New Roman" w:hAnsi="Arial" w:cs="Arial"/>
-          <w:color w:val="000000"/>
-          <w:sz w:val="22"/>
+          <w:rFonts w:eastAsia="Times New Roman"/>
+          <w:color w:val="000000"/>
+          <w:szCs w:val="20"/>
+          <w:lang w:val="en-ZA" w:eastAsia="en-ZA"/>
+        </w:rPr>
+      </w:pPr>
+      <w:r>
+        <w:rPr>
+          <w:rFonts w:eastAsia="Times New Roman"/>
+          <w:color w:val="000000"/>
+          <w:szCs w:val="20"/>
           <w:lang w:val="en-ZA" w:eastAsia="en-ZA"/>
         </w:rPr>
         <w:t>Metrics</w:t>
@@ -1461,17 +1736,17 @@
         <w:jc w:val="left"/>
         <w:textAlignment w:val="baseline"/>
         <w:rPr>
-          <w:rFonts w:ascii="Arial" w:eastAsia="Times New Roman" w:hAnsi="Arial" w:cs="Arial"/>
-          <w:color w:val="000000"/>
-          <w:sz w:val="22"/>
-          <w:lang w:val="en-ZA" w:eastAsia="en-ZA"/>
-        </w:rPr>
-      </w:pPr>
-      <w:r>
-        <w:rPr>
-          <w:rFonts w:ascii="Arial" w:eastAsia="Times New Roman" w:hAnsi="Arial" w:cs="Arial"/>
-          <w:color w:val="000000"/>
-          <w:sz w:val="22"/>
+          <w:rFonts w:eastAsia="Times New Roman"/>
+          <w:color w:val="000000"/>
+          <w:szCs w:val="20"/>
+          <w:lang w:val="en-ZA" w:eastAsia="en-ZA"/>
+        </w:rPr>
+      </w:pPr>
+      <w:r>
+        <w:rPr>
+          <w:rFonts w:eastAsia="Times New Roman"/>
+          <w:color w:val="000000"/>
+          <w:szCs w:val="20"/>
           <w:lang w:val="en-ZA" w:eastAsia="en-ZA"/>
         </w:rPr>
         <w:t>Roc</w:t>
@@ -1487,17 +1762,17 @@
         <w:jc w:val="left"/>
         <w:textAlignment w:val="baseline"/>
         <w:rPr>
-          <w:rFonts w:ascii="Arial" w:eastAsia="Times New Roman" w:hAnsi="Arial" w:cs="Arial"/>
-          <w:color w:val="000000"/>
-          <w:sz w:val="22"/>
-          <w:lang w:val="en-ZA" w:eastAsia="en-ZA"/>
-        </w:rPr>
-      </w:pPr>
-      <w:r>
-        <w:rPr>
-          <w:rFonts w:ascii="Arial" w:eastAsia="Times New Roman" w:hAnsi="Arial" w:cs="Arial"/>
-          <w:color w:val="000000"/>
-          <w:sz w:val="22"/>
+          <w:rFonts w:eastAsia="Times New Roman"/>
+          <w:color w:val="000000"/>
+          <w:szCs w:val="20"/>
+          <w:lang w:val="en-ZA" w:eastAsia="en-ZA"/>
+        </w:rPr>
+      </w:pPr>
+      <w:r>
+        <w:rPr>
+          <w:rFonts w:eastAsia="Times New Roman"/>
+          <w:color w:val="000000"/>
+          <w:szCs w:val="20"/>
           <w:lang w:val="en-ZA" w:eastAsia="en-ZA"/>
         </w:rPr>
         <w:t>Specificity</w:t>
@@ -1513,17 +1788,17 @@
         <w:jc w:val="left"/>
         <w:textAlignment w:val="baseline"/>
         <w:rPr>
-          <w:rFonts w:ascii="Arial" w:eastAsia="Times New Roman" w:hAnsi="Arial" w:cs="Arial"/>
-          <w:color w:val="000000"/>
-          <w:sz w:val="22"/>
-          <w:lang w:val="en-ZA" w:eastAsia="en-ZA"/>
-        </w:rPr>
-      </w:pPr>
-      <w:r>
-        <w:rPr>
-          <w:rFonts w:ascii="Arial" w:eastAsia="Times New Roman" w:hAnsi="Arial" w:cs="Arial"/>
-          <w:color w:val="000000"/>
-          <w:sz w:val="22"/>
+          <w:rFonts w:eastAsia="Times New Roman"/>
+          <w:color w:val="000000"/>
+          <w:szCs w:val="20"/>
+          <w:lang w:val="en-ZA" w:eastAsia="en-ZA"/>
+        </w:rPr>
+      </w:pPr>
+      <w:r>
+        <w:rPr>
+          <w:rFonts w:eastAsia="Times New Roman"/>
+          <w:color w:val="000000"/>
+          <w:szCs w:val="20"/>
           <w:lang w:val="en-ZA" w:eastAsia="en-ZA"/>
         </w:rPr>
         <w:t>Sensitivity</w:t>
@@ -1539,23 +1814,49 @@
         <w:jc w:val="left"/>
         <w:textAlignment w:val="baseline"/>
         <w:rPr>
-          <w:rFonts w:ascii="Arial" w:eastAsia="Times New Roman" w:hAnsi="Arial" w:cs="Arial"/>
-          <w:color w:val="000000"/>
-          <w:sz w:val="22"/>
+          <w:rFonts w:eastAsia="Times New Roman"/>
+          <w:color w:val="000000"/>
+          <w:szCs w:val="20"/>
           <w:lang w:val="en-ZA" w:eastAsia="en-ZA"/>
         </w:rPr>
       </w:pPr>
       <w:proofErr w:type="spellStart"/>
       <w:r>
         <w:rPr>
-          <w:rFonts w:ascii="Arial" w:eastAsia="Times New Roman" w:hAnsi="Arial" w:cs="Arial"/>
-          <w:color w:val="000000"/>
-          <w:sz w:val="22"/>
+          <w:rFonts w:eastAsia="Times New Roman"/>
+          <w:color w:val="000000"/>
+          <w:szCs w:val="20"/>
           <w:lang w:val="en-ZA" w:eastAsia="en-ZA"/>
         </w:rPr>
         <w:t>Inteperability</w:t>
       </w:r>
       <w:proofErr w:type="spellEnd"/>
+    </w:p>
+    <w:p>
+      <w:pPr>
+        <w:numPr>
+          <w:ilvl w:val="2"/>
+          <w:numId w:val="8"/>
+        </w:numPr>
+        <w:spacing w:line="240" w:lineRule="auto"/>
+        <w:jc w:val="left"/>
+        <w:textAlignment w:val="baseline"/>
+        <w:rPr>
+          <w:rFonts w:eastAsia="Times New Roman"/>
+          <w:color w:val="000000"/>
+          <w:szCs w:val="20"/>
+          <w:lang w:val="en-ZA" w:eastAsia="en-ZA"/>
+        </w:rPr>
+      </w:pPr>
+      <w:r>
+        <w:rPr>
+          <w:rFonts w:eastAsia="Times New Roman"/>
+          <w:color w:val="000000"/>
+          <w:szCs w:val="20"/>
+          <w:lang w:val="en-ZA" w:eastAsia="en-ZA"/>
+        </w:rPr>
+        <w:t>Inter-variable significance</w:t>
+      </w:r>
     </w:p>
     <w:p>
       <w:pPr>
@@ -1567,17 +1868,17 @@
         <w:jc w:val="left"/>
         <w:textAlignment w:val="baseline"/>
         <w:rPr>
-          <w:rFonts w:ascii="Arial" w:eastAsia="Times New Roman" w:hAnsi="Arial" w:cs="Arial"/>
-          <w:color w:val="000000"/>
-          <w:sz w:val="22"/>
-          <w:lang w:val="en-ZA" w:eastAsia="en-ZA"/>
-        </w:rPr>
-      </w:pPr>
-      <w:r>
-        <w:rPr>
-          <w:rFonts w:ascii="Arial" w:eastAsia="Times New Roman" w:hAnsi="Arial" w:cs="Arial"/>
-          <w:color w:val="000000"/>
-          <w:sz w:val="22"/>
+          <w:rFonts w:eastAsia="Times New Roman"/>
+          <w:color w:val="000000"/>
+          <w:szCs w:val="20"/>
+          <w:lang w:val="en-ZA" w:eastAsia="en-ZA"/>
+        </w:rPr>
+      </w:pPr>
+      <w:r>
+        <w:rPr>
+          <w:rFonts w:eastAsia="Times New Roman"/>
+          <w:color w:val="000000"/>
+          <w:szCs w:val="20"/>
           <w:lang w:val="en-ZA" w:eastAsia="en-ZA"/>
         </w:rPr>
         <w:t>Problem descriptions</w:t>
@@ -1593,17 +1894,17 @@
         <w:jc w:val="left"/>
         <w:textAlignment w:val="baseline"/>
         <w:rPr>
-          <w:rFonts w:ascii="Arial" w:eastAsia="Times New Roman" w:hAnsi="Arial" w:cs="Arial"/>
-          <w:color w:val="000000"/>
-          <w:sz w:val="22"/>
-          <w:lang w:val="en-ZA" w:eastAsia="en-ZA"/>
-        </w:rPr>
-      </w:pPr>
-      <w:r>
-        <w:rPr>
-          <w:rFonts w:ascii="Arial" w:eastAsia="Times New Roman" w:hAnsi="Arial" w:cs="Arial"/>
-          <w:color w:val="000000"/>
-          <w:sz w:val="22"/>
+          <w:rFonts w:eastAsia="Times New Roman"/>
+          <w:color w:val="000000"/>
+          <w:szCs w:val="20"/>
+          <w:lang w:val="en-ZA" w:eastAsia="en-ZA"/>
+        </w:rPr>
+      </w:pPr>
+      <w:r>
+        <w:rPr>
+          <w:rFonts w:eastAsia="Times New Roman"/>
+          <w:color w:val="000000"/>
+          <w:szCs w:val="20"/>
           <w:lang w:val="en-ZA" w:eastAsia="en-ZA"/>
         </w:rPr>
         <w:t>Symptom prediction</w:t>
@@ -1619,17 +1920,17 @@
         <w:jc w:val="left"/>
         <w:textAlignment w:val="baseline"/>
         <w:rPr>
-          <w:rFonts w:ascii="Arial" w:eastAsia="Times New Roman" w:hAnsi="Arial" w:cs="Arial"/>
-          <w:color w:val="000000"/>
-          <w:sz w:val="22"/>
-          <w:lang w:val="en-ZA" w:eastAsia="en-ZA"/>
-        </w:rPr>
-      </w:pPr>
-      <w:r>
-        <w:rPr>
-          <w:rFonts w:ascii="Arial" w:eastAsia="Times New Roman" w:hAnsi="Arial" w:cs="Arial"/>
-          <w:color w:val="000000"/>
-          <w:sz w:val="22"/>
+          <w:rFonts w:eastAsia="Times New Roman"/>
+          <w:color w:val="000000"/>
+          <w:szCs w:val="20"/>
+          <w:lang w:val="en-ZA" w:eastAsia="en-ZA"/>
+        </w:rPr>
+      </w:pPr>
+      <w:r>
+        <w:rPr>
+          <w:rFonts w:eastAsia="Times New Roman"/>
+          <w:color w:val="000000"/>
+          <w:szCs w:val="20"/>
           <w:lang w:val="en-ZA" w:eastAsia="en-ZA"/>
         </w:rPr>
         <w:t>Features chosen/extracted</w:t>
@@ -1645,20 +1946,72 @@
         <w:jc w:val="left"/>
         <w:textAlignment w:val="baseline"/>
         <w:rPr>
-          <w:rFonts w:ascii="Arial" w:eastAsia="Times New Roman" w:hAnsi="Arial" w:cs="Arial"/>
-          <w:color w:val="000000"/>
-          <w:sz w:val="22"/>
-          <w:lang w:val="en-ZA" w:eastAsia="en-ZA"/>
-        </w:rPr>
-      </w:pPr>
-      <w:r>
-        <w:rPr>
-          <w:rFonts w:ascii="Arial" w:eastAsia="Times New Roman" w:hAnsi="Arial" w:cs="Arial"/>
-          <w:color w:val="000000"/>
-          <w:sz w:val="22"/>
+          <w:rFonts w:eastAsia="Times New Roman"/>
+          <w:color w:val="000000"/>
+          <w:szCs w:val="20"/>
+          <w:lang w:val="en-ZA" w:eastAsia="en-ZA"/>
+        </w:rPr>
+      </w:pPr>
+      <w:r>
+        <w:rPr>
+          <w:rFonts w:eastAsia="Times New Roman"/>
+          <w:color w:val="000000"/>
+          <w:szCs w:val="20"/>
           <w:lang w:val="en-ZA" w:eastAsia="en-ZA"/>
         </w:rPr>
         <w:t>Multiclass</w:t>
+      </w:r>
+    </w:p>
+    <w:p>
+      <w:pPr>
+        <w:numPr>
+          <w:ilvl w:val="2"/>
+          <w:numId w:val="8"/>
+        </w:numPr>
+        <w:spacing w:line="240" w:lineRule="auto"/>
+        <w:jc w:val="left"/>
+        <w:textAlignment w:val="baseline"/>
+        <w:rPr>
+          <w:rFonts w:eastAsia="Times New Roman"/>
+          <w:color w:val="000000"/>
+          <w:szCs w:val="20"/>
+          <w:lang w:val="en-ZA" w:eastAsia="en-ZA"/>
+        </w:rPr>
+      </w:pPr>
+      <w:r>
+        <w:rPr>
+          <w:rFonts w:eastAsia="Times New Roman"/>
+          <w:color w:val="000000"/>
+          <w:szCs w:val="20"/>
+          <w:lang w:val="en-ZA" w:eastAsia="en-ZA"/>
+        </w:rPr>
+        <w:t>Time constrained</w:t>
+      </w:r>
+    </w:p>
+    <w:p>
+      <w:pPr>
+        <w:numPr>
+          <w:ilvl w:val="2"/>
+          <w:numId w:val="8"/>
+        </w:numPr>
+        <w:spacing w:line="240" w:lineRule="auto"/>
+        <w:jc w:val="left"/>
+        <w:textAlignment w:val="baseline"/>
+        <w:rPr>
+          <w:rFonts w:eastAsia="Times New Roman"/>
+          <w:color w:val="000000"/>
+          <w:szCs w:val="20"/>
+          <w:lang w:val="en-ZA" w:eastAsia="en-ZA"/>
+        </w:rPr>
+      </w:pPr>
+      <w:r>
+        <w:rPr>
+          <w:rFonts w:eastAsia="Times New Roman"/>
+          <w:color w:val="000000"/>
+          <w:szCs w:val="20"/>
+          <w:lang w:val="en-ZA" w:eastAsia="en-ZA"/>
+        </w:rPr>
+        <w:t>Which balance was chosen</w:t>
       </w:r>
     </w:p>
     <w:p>
@@ -1671,20 +2024,20 @@
         <w:jc w:val="left"/>
         <w:textAlignment w:val="baseline"/>
         <w:rPr>
-          <w:rFonts w:ascii="Arial" w:eastAsia="Times New Roman" w:hAnsi="Arial" w:cs="Arial"/>
-          <w:color w:val="000000"/>
-          <w:sz w:val="22"/>
-          <w:lang w:val="en-ZA" w:eastAsia="en-ZA"/>
-        </w:rPr>
-      </w:pPr>
-      <w:r>
-        <w:rPr>
-          <w:rFonts w:ascii="Arial" w:eastAsia="Times New Roman" w:hAnsi="Arial" w:cs="Arial"/>
-          <w:color w:val="000000"/>
-          <w:sz w:val="22"/>
-          <w:lang w:val="en-ZA" w:eastAsia="en-ZA"/>
-        </w:rPr>
-        <w:t>Temporal prediction</w:t>
+          <w:rFonts w:eastAsia="Times New Roman"/>
+          <w:color w:val="000000"/>
+          <w:szCs w:val="20"/>
+          <w:lang w:val="en-ZA" w:eastAsia="en-ZA"/>
+        </w:rPr>
+      </w:pPr>
+      <w:r>
+        <w:rPr>
+          <w:rFonts w:eastAsia="Times New Roman"/>
+          <w:color w:val="000000"/>
+          <w:szCs w:val="20"/>
+          <w:lang w:val="en-ZA" w:eastAsia="en-ZA"/>
+        </w:rPr>
+        <w:t>Consultation defaulters</w:t>
       </w:r>
     </w:p>
     <w:p>
@@ -1697,20 +2050,20 @@
         <w:jc w:val="left"/>
         <w:textAlignment w:val="baseline"/>
         <w:rPr>
-          <w:rFonts w:ascii="Arial" w:eastAsia="Times New Roman" w:hAnsi="Arial" w:cs="Arial"/>
-          <w:color w:val="000000"/>
-          <w:sz w:val="22"/>
-          <w:lang w:val="en-ZA" w:eastAsia="en-ZA"/>
-        </w:rPr>
-      </w:pPr>
-      <w:r>
-        <w:rPr>
-          <w:rFonts w:ascii="Arial" w:eastAsia="Times New Roman" w:hAnsi="Arial" w:cs="Arial"/>
-          <w:color w:val="000000"/>
-          <w:sz w:val="22"/>
-          <w:lang w:val="en-ZA" w:eastAsia="en-ZA"/>
-        </w:rPr>
-        <w:t>Time constrained</w:t>
+          <w:rFonts w:eastAsia="Times New Roman"/>
+          <w:color w:val="000000"/>
+          <w:szCs w:val="20"/>
+          <w:lang w:val="en-ZA" w:eastAsia="en-ZA"/>
+        </w:rPr>
+      </w:pPr>
+      <w:r>
+        <w:rPr>
+          <w:rFonts w:eastAsia="Times New Roman"/>
+          <w:color w:val="000000"/>
+          <w:szCs w:val="20"/>
+          <w:lang w:val="en-ZA" w:eastAsia="en-ZA"/>
+        </w:rPr>
+        <w:t>Binary classification</w:t>
       </w:r>
     </w:p>
     <w:p>
@@ -1723,20 +2076,20 @@
         <w:jc w:val="left"/>
         <w:textAlignment w:val="baseline"/>
         <w:rPr>
-          <w:rFonts w:ascii="Arial" w:eastAsia="Times New Roman" w:hAnsi="Arial" w:cs="Arial"/>
-          <w:color w:val="000000"/>
-          <w:sz w:val="22"/>
-          <w:lang w:val="en-ZA" w:eastAsia="en-ZA"/>
-        </w:rPr>
-      </w:pPr>
-      <w:r>
-        <w:rPr>
-          <w:rFonts w:ascii="Arial" w:eastAsia="Times New Roman" w:hAnsi="Arial" w:cs="Arial"/>
-          <w:color w:val="000000"/>
-          <w:sz w:val="22"/>
-          <w:lang w:val="en-ZA" w:eastAsia="en-ZA"/>
-        </w:rPr>
-        <w:t>Binary classification</w:t>
+          <w:rFonts w:eastAsia="Times New Roman"/>
+          <w:color w:val="000000"/>
+          <w:szCs w:val="20"/>
+          <w:lang w:val="en-ZA" w:eastAsia="en-ZA"/>
+        </w:rPr>
+      </w:pPr>
+      <w:r>
+        <w:rPr>
+          <w:rFonts w:eastAsia="Times New Roman"/>
+          <w:color w:val="000000"/>
+          <w:szCs w:val="20"/>
+          <w:lang w:val="en-ZA" w:eastAsia="en-ZA"/>
+        </w:rPr>
+        <w:t>Features chosen/extracted</w:t>
       </w:r>
     </w:p>
     <w:p>
@@ -1749,21 +2102,32 @@
         <w:jc w:val="left"/>
         <w:textAlignment w:val="baseline"/>
         <w:rPr>
-          <w:rFonts w:ascii="Arial" w:eastAsia="Times New Roman" w:hAnsi="Arial" w:cs="Arial"/>
-          <w:color w:val="000000"/>
-          <w:sz w:val="22"/>
-          <w:lang w:val="en-ZA" w:eastAsia="en-ZA"/>
-        </w:rPr>
-      </w:pPr>
-      <w:r>
-        <w:rPr>
-          <w:rFonts w:ascii="Arial" w:eastAsia="Times New Roman" w:hAnsi="Arial" w:cs="Arial"/>
-          <w:color w:val="000000"/>
-          <w:sz w:val="22"/>
-          <w:lang w:val="en-ZA" w:eastAsia="en-ZA"/>
-        </w:rPr>
-        <w:t>Features chosen/extracted</w:t>
-      </w:r>
+          <w:rFonts w:eastAsia="Times New Roman"/>
+          <w:color w:val="000000"/>
+          <w:szCs w:val="20"/>
+          <w:lang w:val="en-ZA" w:eastAsia="en-ZA"/>
+        </w:rPr>
+      </w:pPr>
+      <w:r>
+        <w:rPr>
+          <w:rFonts w:eastAsia="Times New Roman"/>
+          <w:color w:val="000000"/>
+          <w:szCs w:val="20"/>
+          <w:lang w:val="en-ZA" w:eastAsia="en-ZA"/>
+        </w:rPr>
+        <w:t xml:space="preserve">Which balance was chosen, </w:t>
+      </w:r>
+      <w:proofErr w:type="gramStart"/>
+      <w:r>
+        <w:rPr>
+          <w:rFonts w:eastAsia="Times New Roman"/>
+          <w:color w:val="000000"/>
+          <w:szCs w:val="20"/>
+          <w:lang w:val="en-ZA" w:eastAsia="en-ZA"/>
+        </w:rPr>
+        <w:t>why</w:t>
+      </w:r>
+      <w:proofErr w:type="gramEnd"/>
     </w:p>
     <w:p>
       <w:pPr>
@@ -1775,132 +2139,17 @@
         <w:jc w:val="left"/>
         <w:textAlignment w:val="baseline"/>
         <w:rPr>
-          <w:rFonts w:ascii="Arial" w:eastAsia="Times New Roman" w:hAnsi="Arial" w:cs="Arial"/>
-          <w:color w:val="000000"/>
-          <w:sz w:val="22"/>
-          <w:lang w:val="en-ZA" w:eastAsia="en-ZA"/>
-        </w:rPr>
-      </w:pPr>
-      <w:r>
-        <w:rPr>
-          <w:rFonts w:ascii="Arial" w:eastAsia="Times New Roman" w:hAnsi="Arial" w:cs="Arial"/>
-          <w:color w:val="000000"/>
-          <w:sz w:val="22"/>
-          <w:lang w:val="en-ZA" w:eastAsia="en-ZA"/>
-        </w:rPr>
-        <w:t>Consultation defaulters</w:t>
-      </w:r>
-    </w:p>
-    <w:p>
-      <w:pPr>
-        <w:numPr>
-          <w:ilvl w:val="2"/>
-          <w:numId w:val="8"/>
-        </w:numPr>
-        <w:spacing w:line="240" w:lineRule="auto"/>
-        <w:jc w:val="left"/>
-        <w:textAlignment w:val="baseline"/>
-        <w:rPr>
-          <w:rFonts w:ascii="Arial" w:eastAsia="Times New Roman" w:hAnsi="Arial" w:cs="Arial"/>
-          <w:color w:val="000000"/>
-          <w:sz w:val="22"/>
-          <w:lang w:val="en-ZA" w:eastAsia="en-ZA"/>
-        </w:rPr>
-      </w:pPr>
-      <w:r>
-        <w:rPr>
-          <w:rFonts w:ascii="Arial" w:eastAsia="Times New Roman" w:hAnsi="Arial" w:cs="Arial"/>
-          <w:color w:val="000000"/>
-          <w:sz w:val="22"/>
-          <w:lang w:val="en-ZA" w:eastAsia="en-ZA"/>
-        </w:rPr>
-        <w:t>Binary classification</w:t>
-      </w:r>
-    </w:p>
-    <w:p>
-      <w:pPr>
-        <w:numPr>
-          <w:ilvl w:val="2"/>
-          <w:numId w:val="8"/>
-        </w:numPr>
-        <w:spacing w:line="240" w:lineRule="auto"/>
-        <w:jc w:val="left"/>
-        <w:textAlignment w:val="baseline"/>
-        <w:rPr>
-          <w:rFonts w:ascii="Arial" w:eastAsia="Times New Roman" w:hAnsi="Arial" w:cs="Arial"/>
-          <w:color w:val="000000"/>
-          <w:sz w:val="22"/>
-          <w:lang w:val="en-ZA" w:eastAsia="en-ZA"/>
-        </w:rPr>
-      </w:pPr>
-      <w:r>
-        <w:rPr>
-          <w:rFonts w:ascii="Arial" w:eastAsia="Times New Roman" w:hAnsi="Arial" w:cs="Arial"/>
-          <w:color w:val="000000"/>
-          <w:sz w:val="22"/>
-          <w:lang w:val="en-ZA" w:eastAsia="en-ZA"/>
-        </w:rPr>
-        <w:t>Features chosen/extracted</w:t>
-      </w:r>
-    </w:p>
-    <w:p>
-      <w:pPr>
-        <w:numPr>
-          <w:ilvl w:val="2"/>
-          <w:numId w:val="8"/>
-        </w:numPr>
-        <w:spacing w:line="240" w:lineRule="auto"/>
-        <w:jc w:val="left"/>
-        <w:textAlignment w:val="baseline"/>
-        <w:rPr>
-          <w:rFonts w:ascii="Arial" w:eastAsia="Times New Roman" w:hAnsi="Arial" w:cs="Arial"/>
-          <w:color w:val="000000"/>
-          <w:sz w:val="22"/>
-          <w:lang w:val="en-ZA" w:eastAsia="en-ZA"/>
-        </w:rPr>
-      </w:pPr>
-      <w:r>
-        <w:rPr>
-          <w:rFonts w:ascii="Arial" w:eastAsia="Times New Roman" w:hAnsi="Arial" w:cs="Arial"/>
-          <w:color w:val="000000"/>
-          <w:sz w:val="22"/>
-          <w:lang w:val="en-ZA" w:eastAsia="en-ZA"/>
-        </w:rPr>
-        <w:t xml:space="preserve">Which balance was chosen, </w:t>
-      </w:r>
-      <w:proofErr w:type="gramStart"/>
-      <w:r>
-        <w:rPr>
-          <w:rFonts w:ascii="Arial" w:eastAsia="Times New Roman" w:hAnsi="Arial" w:cs="Arial"/>
-          <w:color w:val="000000"/>
-          <w:sz w:val="22"/>
-          <w:lang w:val="en-ZA" w:eastAsia="en-ZA"/>
-        </w:rPr>
-        <w:t>why</w:t>
-      </w:r>
-      <w:proofErr w:type="gramEnd"/>
-    </w:p>
-    <w:p>
-      <w:pPr>
-        <w:numPr>
-          <w:ilvl w:val="1"/>
-          <w:numId w:val="8"/>
-        </w:numPr>
-        <w:spacing w:line="240" w:lineRule="auto"/>
-        <w:jc w:val="left"/>
-        <w:textAlignment w:val="baseline"/>
-        <w:rPr>
-          <w:rFonts w:ascii="Arial" w:eastAsia="Times New Roman" w:hAnsi="Arial" w:cs="Arial"/>
-          <w:color w:val="000000"/>
-          <w:sz w:val="22"/>
-          <w:lang w:val="en-ZA" w:eastAsia="en-ZA"/>
-        </w:rPr>
-      </w:pPr>
-      <w:r>
-        <w:rPr>
-          <w:rFonts w:ascii="Arial" w:eastAsia="Times New Roman" w:hAnsi="Arial" w:cs="Arial"/>
-          <w:color w:val="000000"/>
-          <w:sz w:val="22"/>
+          <w:rFonts w:eastAsia="Times New Roman"/>
+          <w:color w:val="000000"/>
+          <w:szCs w:val="20"/>
+          <w:lang w:val="en-ZA" w:eastAsia="en-ZA"/>
+        </w:rPr>
+      </w:pPr>
+      <w:r>
+        <w:rPr>
+          <w:rFonts w:eastAsia="Times New Roman"/>
+          <w:color w:val="000000"/>
+          <w:szCs w:val="20"/>
           <w:lang w:val="en-ZA" w:eastAsia="en-ZA"/>
         </w:rPr>
         <w:t>Summary table of features chosen and result set</w:t>
@@ -1910,13 +2159,15 @@
       <w:pPr>
         <w:pStyle w:val="Head1"/>
         <w:rPr>
-          <w:sz w:val="24"/>
-          <w:szCs w:val="24"/>
-          <w:lang w:val="en-ZA" w:eastAsia="en-ZA"/>
-        </w:rPr>
-      </w:pPr>
-      <w:r>
-        <w:rPr>
+          <w:rFonts w:ascii="Times New Roman" w:hAnsi="Times New Roman" w:cs="Times New Roman"/>
+          <w:sz w:val="20"/>
+          <w:lang w:val="en-ZA" w:eastAsia="en-ZA"/>
+        </w:rPr>
+      </w:pPr>
+      <w:r>
+        <w:rPr>
+          <w:rFonts w:ascii="Times New Roman" w:hAnsi="Times New Roman" w:cs="Times New Roman"/>
+          <w:sz w:val="20"/>
           <w:lang w:val="en-ZA" w:eastAsia="en-ZA"/>
         </w:rPr>
         <w:t>Results</w:t>
@@ -1932,17 +2183,17 @@
         <w:jc w:val="left"/>
         <w:textAlignment w:val="baseline"/>
         <w:rPr>
-          <w:rFonts w:ascii="Arial" w:eastAsia="Times New Roman" w:hAnsi="Arial" w:cs="Arial"/>
-          <w:color w:val="000000"/>
-          <w:sz w:val="22"/>
-          <w:lang w:val="en-ZA" w:eastAsia="en-ZA"/>
-        </w:rPr>
-      </w:pPr>
-      <w:r>
-        <w:rPr>
-          <w:rFonts w:ascii="Arial" w:eastAsia="Times New Roman" w:hAnsi="Arial" w:cs="Arial"/>
-          <w:color w:val="000000"/>
-          <w:sz w:val="22"/>
+          <w:rFonts w:eastAsia="Times New Roman"/>
+          <w:color w:val="000000"/>
+          <w:szCs w:val="20"/>
+          <w:lang w:val="en-ZA" w:eastAsia="en-ZA"/>
+        </w:rPr>
+      </w:pPr>
+      <w:r>
+        <w:rPr>
+          <w:rFonts w:eastAsia="Times New Roman"/>
+          <w:color w:val="000000"/>
+          <w:szCs w:val="20"/>
           <w:lang w:val="en-ZA" w:eastAsia="en-ZA"/>
         </w:rPr>
         <w:t>Symptom prediction</w:t>
@@ -1958,17 +2209,17 @@
         <w:jc w:val="left"/>
         <w:textAlignment w:val="baseline"/>
         <w:rPr>
-          <w:rFonts w:ascii="Arial" w:eastAsia="Times New Roman" w:hAnsi="Arial" w:cs="Arial"/>
-          <w:color w:val="000000"/>
-          <w:sz w:val="22"/>
-          <w:lang w:val="en-ZA" w:eastAsia="en-ZA"/>
-        </w:rPr>
-      </w:pPr>
-      <w:r>
-        <w:rPr>
-          <w:rFonts w:ascii="Arial" w:eastAsia="Times New Roman" w:hAnsi="Arial" w:cs="Arial"/>
-          <w:color w:val="000000"/>
-          <w:sz w:val="22"/>
+          <w:rFonts w:eastAsia="Times New Roman"/>
+          <w:color w:val="000000"/>
+          <w:szCs w:val="20"/>
+          <w:lang w:val="en-ZA" w:eastAsia="en-ZA"/>
+        </w:rPr>
+      </w:pPr>
+      <w:r>
+        <w:rPr>
+          <w:rFonts w:eastAsia="Times New Roman"/>
+          <w:color w:val="000000"/>
+          <w:szCs w:val="20"/>
           <w:lang w:val="en-ZA" w:eastAsia="en-ZA"/>
         </w:rPr>
         <w:t>Multiclass - ROC values for each symptom</w:t>
@@ -1984,17 +2235,17 @@
         <w:jc w:val="left"/>
         <w:textAlignment w:val="baseline"/>
         <w:rPr>
-          <w:rFonts w:ascii="Arial" w:eastAsia="Times New Roman" w:hAnsi="Arial" w:cs="Arial"/>
-          <w:color w:val="000000"/>
-          <w:sz w:val="22"/>
-          <w:lang w:val="en-ZA" w:eastAsia="en-ZA"/>
-        </w:rPr>
-      </w:pPr>
-      <w:r>
-        <w:rPr>
-          <w:rFonts w:ascii="Arial" w:eastAsia="Times New Roman" w:hAnsi="Arial" w:cs="Arial"/>
-          <w:color w:val="000000"/>
-          <w:sz w:val="22"/>
+          <w:rFonts w:eastAsia="Times New Roman"/>
+          <w:color w:val="000000"/>
+          <w:szCs w:val="20"/>
+          <w:lang w:val="en-ZA" w:eastAsia="en-ZA"/>
+        </w:rPr>
+      </w:pPr>
+      <w:r>
+        <w:rPr>
+          <w:rFonts w:eastAsia="Times New Roman"/>
+          <w:color w:val="000000"/>
+          <w:szCs w:val="20"/>
           <w:lang w:val="en-ZA" w:eastAsia="en-ZA"/>
         </w:rPr>
         <w:t>ROC, sensitivity, specificity</w:t>
@@ -2010,20 +2261,158 @@
         <w:jc w:val="left"/>
         <w:textAlignment w:val="baseline"/>
         <w:rPr>
-          <w:rFonts w:ascii="Arial" w:eastAsia="Times New Roman" w:hAnsi="Arial" w:cs="Arial"/>
-          <w:color w:val="000000"/>
-          <w:sz w:val="22"/>
-          <w:lang w:val="en-ZA" w:eastAsia="en-ZA"/>
-        </w:rPr>
-      </w:pPr>
-      <w:r>
-        <w:rPr>
-          <w:rFonts w:ascii="Arial" w:eastAsia="Times New Roman" w:hAnsi="Arial" w:cs="Arial"/>
-          <w:color w:val="000000"/>
-          <w:sz w:val="22"/>
+          <w:rFonts w:eastAsia="Times New Roman"/>
+          <w:color w:val="000000"/>
+          <w:szCs w:val="20"/>
+          <w:lang w:val="en-ZA" w:eastAsia="en-ZA"/>
+        </w:rPr>
+      </w:pPr>
+      <w:r>
+        <w:rPr>
+          <w:rFonts w:eastAsia="Times New Roman"/>
+          <w:color w:val="000000"/>
+          <w:szCs w:val="20"/>
           <w:lang w:val="en-ZA" w:eastAsia="en-ZA"/>
         </w:rPr>
         <w:t>Inter Variable influence</w:t>
+      </w:r>
+    </w:p>
+    <w:p>
+      <w:pPr>
+        <w:numPr>
+          <w:ilvl w:val="1"/>
+          <w:numId w:val="10"/>
+        </w:numPr>
+        <w:spacing w:line="240" w:lineRule="auto"/>
+        <w:jc w:val="left"/>
+        <w:textAlignment w:val="baseline"/>
+        <w:rPr>
+          <w:rFonts w:eastAsia="Times New Roman"/>
+          <w:color w:val="000000"/>
+          <w:szCs w:val="20"/>
+          <w:lang w:val="en-ZA" w:eastAsia="en-ZA"/>
+        </w:rPr>
+      </w:pPr>
+      <w:r>
+        <w:rPr>
+          <w:rFonts w:eastAsia="Times New Roman"/>
+          <w:color w:val="000000"/>
+          <w:szCs w:val="20"/>
+          <w:lang w:val="en-ZA" w:eastAsia="en-ZA"/>
+        </w:rPr>
+        <w:t>Model decay</w:t>
+      </w:r>
+    </w:p>
+    <w:p>
+      <w:pPr>
+        <w:numPr>
+          <w:ilvl w:val="1"/>
+          <w:numId w:val="10"/>
+        </w:numPr>
+        <w:spacing w:line="240" w:lineRule="auto"/>
+        <w:jc w:val="left"/>
+        <w:textAlignment w:val="baseline"/>
+        <w:rPr>
+          <w:rFonts w:eastAsia="Times New Roman"/>
+          <w:color w:val="000000"/>
+          <w:szCs w:val="20"/>
+          <w:lang w:val="en-ZA" w:eastAsia="en-ZA"/>
+        </w:rPr>
+      </w:pPr>
+      <w:r>
+        <w:rPr>
+          <w:rFonts w:eastAsia="Times New Roman"/>
+          <w:color w:val="000000"/>
+          <w:szCs w:val="20"/>
+          <w:lang w:val="en-ZA" w:eastAsia="en-ZA"/>
+        </w:rPr>
+        <w:t xml:space="preserve">How much data is needed to build reasonable model </w:t>
+      </w:r>
+      <w:proofErr w:type="spellStart"/>
+      <w:r>
+        <w:rPr>
+          <w:rFonts w:eastAsia="Times New Roman"/>
+          <w:color w:val="000000"/>
+          <w:szCs w:val="20"/>
+          <w:lang w:val="en-ZA" w:eastAsia="en-ZA"/>
+        </w:rPr>
+        <w:t>i.e</w:t>
+      </w:r>
+      <w:proofErr w:type="spellEnd"/>
+      <w:r>
+        <w:rPr>
+          <w:rFonts w:eastAsia="Times New Roman"/>
+          <w:color w:val="000000"/>
+          <w:szCs w:val="20"/>
+          <w:lang w:val="en-ZA" w:eastAsia="en-ZA"/>
+        </w:rPr>
+        <w:t xml:space="preserve"> compare different timelines (predicting next </w:t>
+      </w:r>
+      <w:proofErr w:type="gramStart"/>
+      <w:r>
+        <w:rPr>
+          <w:rFonts w:eastAsia="Times New Roman"/>
+          <w:color w:val="000000"/>
+          <w:szCs w:val="20"/>
+          <w:lang w:val="en-ZA" w:eastAsia="en-ZA"/>
+        </w:rPr>
+        <w:t>10 day</w:t>
+      </w:r>
+      <w:proofErr w:type="gramEnd"/>
+      <w:r>
+        <w:rPr>
+          <w:rFonts w:eastAsia="Times New Roman"/>
+          <w:color w:val="000000"/>
+          <w:szCs w:val="20"/>
+          <w:lang w:val="en-ZA" w:eastAsia="en-ZA"/>
+        </w:rPr>
+        <w:t xml:space="preserve"> vs 40 day, using </w:t>
+      </w:r>
+      <w:proofErr w:type="spellStart"/>
+      <w:r>
+        <w:rPr>
+          <w:rFonts w:eastAsia="Times New Roman"/>
+          <w:color w:val="000000"/>
+          <w:szCs w:val="20"/>
+          <w:lang w:val="en-ZA" w:eastAsia="en-ZA"/>
+        </w:rPr>
+        <w:t>prev</w:t>
+      </w:r>
+      <w:proofErr w:type="spellEnd"/>
+      <w:r>
+        <w:rPr>
+          <w:rFonts w:eastAsia="Times New Roman"/>
+          <w:color w:val="000000"/>
+          <w:szCs w:val="20"/>
+          <w:lang w:val="en-ZA" w:eastAsia="en-ZA"/>
+        </w:rPr>
+        <w:t xml:space="preserve"> 40 day vs 10 day, etc)</w:t>
+      </w:r>
+    </w:p>
+    <w:p>
+      <w:pPr>
+        <w:numPr>
+          <w:ilvl w:val="1"/>
+          <w:numId w:val="10"/>
+        </w:numPr>
+        <w:spacing w:line="240" w:lineRule="auto"/>
+        <w:jc w:val="left"/>
+        <w:textAlignment w:val="baseline"/>
+        <w:rPr>
+          <w:rFonts w:eastAsia="Times New Roman"/>
+          <w:color w:val="000000"/>
+          <w:szCs w:val="20"/>
+          <w:lang w:val="en-ZA" w:eastAsia="en-ZA"/>
+        </w:rPr>
+      </w:pPr>
+      <w:r>
+        <w:rPr>
+          <w:rFonts w:eastAsia="Times New Roman"/>
+          <w:color w:val="000000"/>
+          <w:szCs w:val="20"/>
+          <w:lang w:val="en-ZA" w:eastAsia="en-ZA"/>
+        </w:rPr>
+        <w:t>Balancing technique comparison</w:t>
       </w:r>
     </w:p>
     <w:p>
@@ -2036,20 +2425,20 @@
         <w:jc w:val="left"/>
         <w:textAlignment w:val="baseline"/>
         <w:rPr>
-          <w:rFonts w:ascii="Arial" w:eastAsia="Times New Roman" w:hAnsi="Arial" w:cs="Arial"/>
-          <w:color w:val="000000"/>
-          <w:sz w:val="22"/>
-          <w:lang w:val="en-ZA" w:eastAsia="en-ZA"/>
-        </w:rPr>
-      </w:pPr>
-      <w:r>
-        <w:rPr>
-          <w:rFonts w:ascii="Arial" w:eastAsia="Times New Roman" w:hAnsi="Arial" w:cs="Arial"/>
-          <w:color w:val="000000"/>
-          <w:sz w:val="22"/>
-          <w:lang w:val="en-ZA" w:eastAsia="en-ZA"/>
-        </w:rPr>
-        <w:t>Temporal Symptom prediction</w:t>
+          <w:rFonts w:eastAsia="Times New Roman"/>
+          <w:color w:val="000000"/>
+          <w:szCs w:val="20"/>
+          <w:lang w:val="en-ZA" w:eastAsia="en-ZA"/>
+        </w:rPr>
+      </w:pPr>
+      <w:r>
+        <w:rPr>
+          <w:rFonts w:eastAsia="Times New Roman"/>
+          <w:color w:val="000000"/>
+          <w:szCs w:val="20"/>
+          <w:lang w:val="en-ZA" w:eastAsia="en-ZA"/>
+        </w:rPr>
+        <w:t>Consultation defaulters</w:t>
       </w:r>
     </w:p>
     <w:p>
@@ -2062,17 +2451,17 @@
         <w:jc w:val="left"/>
         <w:textAlignment w:val="baseline"/>
         <w:rPr>
-          <w:rFonts w:ascii="Arial" w:eastAsia="Times New Roman" w:hAnsi="Arial" w:cs="Arial"/>
-          <w:color w:val="000000"/>
-          <w:sz w:val="22"/>
-          <w:lang w:val="en-ZA" w:eastAsia="en-ZA"/>
-        </w:rPr>
-      </w:pPr>
-      <w:r>
-        <w:rPr>
-          <w:rFonts w:ascii="Arial" w:eastAsia="Times New Roman" w:hAnsi="Arial" w:cs="Arial"/>
-          <w:color w:val="000000"/>
-          <w:sz w:val="22"/>
+          <w:rFonts w:eastAsia="Times New Roman"/>
+          <w:color w:val="000000"/>
+          <w:szCs w:val="20"/>
+          <w:lang w:val="en-ZA" w:eastAsia="en-ZA"/>
+        </w:rPr>
+      </w:pPr>
+      <w:r>
+        <w:rPr>
+          <w:rFonts w:eastAsia="Times New Roman"/>
+          <w:color w:val="000000"/>
+          <w:szCs w:val="20"/>
           <w:lang w:val="en-ZA" w:eastAsia="en-ZA"/>
         </w:rPr>
         <w:t>ROC, sensitivity, specificity</w:t>
@@ -2088,20 +2477,20 @@
         <w:jc w:val="left"/>
         <w:textAlignment w:val="baseline"/>
         <w:rPr>
-          <w:rFonts w:ascii="Arial" w:eastAsia="Times New Roman" w:hAnsi="Arial" w:cs="Arial"/>
-          <w:color w:val="000000"/>
-          <w:sz w:val="22"/>
-          <w:lang w:val="en-ZA" w:eastAsia="en-ZA"/>
-        </w:rPr>
-      </w:pPr>
-      <w:r>
-        <w:rPr>
-          <w:rFonts w:ascii="Arial" w:eastAsia="Times New Roman" w:hAnsi="Arial" w:cs="Arial"/>
-          <w:color w:val="000000"/>
-          <w:sz w:val="22"/>
-          <w:lang w:val="en-ZA" w:eastAsia="en-ZA"/>
-        </w:rPr>
-        <w:t>Model decay</w:t>
+          <w:rFonts w:eastAsia="Times New Roman"/>
+          <w:color w:val="000000"/>
+          <w:szCs w:val="20"/>
+          <w:lang w:val="en-ZA" w:eastAsia="en-ZA"/>
+        </w:rPr>
+      </w:pPr>
+      <w:r>
+        <w:rPr>
+          <w:rFonts w:eastAsia="Times New Roman"/>
+          <w:color w:val="000000"/>
+          <w:szCs w:val="20"/>
+          <w:lang w:val="en-ZA" w:eastAsia="en-ZA"/>
+        </w:rPr>
+        <w:t>Balancing technique comparison</w:t>
       </w:r>
     </w:p>
     <w:p>
@@ -2114,207 +2503,17 @@
         <w:jc w:val="left"/>
         <w:textAlignment w:val="baseline"/>
         <w:rPr>
-          <w:rFonts w:ascii="Arial" w:eastAsia="Times New Roman" w:hAnsi="Arial" w:cs="Arial"/>
-          <w:color w:val="000000"/>
-          <w:sz w:val="22"/>
-          <w:lang w:val="en-ZA" w:eastAsia="en-ZA"/>
-        </w:rPr>
-      </w:pPr>
-      <w:r>
-        <w:rPr>
-          <w:rFonts w:ascii="Arial" w:eastAsia="Times New Roman" w:hAnsi="Arial" w:cs="Arial"/>
-          <w:color w:val="000000"/>
-          <w:sz w:val="22"/>
-          <w:lang w:val="en-ZA" w:eastAsia="en-ZA"/>
-        </w:rPr>
-        <w:t xml:space="preserve">How much data is needed to build reasonable model </w:t>
-      </w:r>
-      <w:proofErr w:type="spellStart"/>
-      <w:r>
-        <w:rPr>
-          <w:rFonts w:ascii="Arial" w:eastAsia="Times New Roman" w:hAnsi="Arial" w:cs="Arial"/>
-          <w:color w:val="000000"/>
-          <w:sz w:val="22"/>
-          <w:lang w:val="en-ZA" w:eastAsia="en-ZA"/>
-        </w:rPr>
-        <w:t>i.e</w:t>
-      </w:r>
-      <w:proofErr w:type="spellEnd"/>
-      <w:r>
-        <w:rPr>
-          <w:rFonts w:ascii="Arial" w:eastAsia="Times New Roman" w:hAnsi="Arial" w:cs="Arial"/>
-          <w:color w:val="000000"/>
-          <w:sz w:val="22"/>
-          <w:lang w:val="en-ZA" w:eastAsia="en-ZA"/>
-        </w:rPr>
-        <w:t xml:space="preserve"> compare different timelines (predicting next </w:t>
-      </w:r>
-      <w:proofErr w:type="gramStart"/>
-      <w:r>
-        <w:rPr>
-          <w:rFonts w:ascii="Arial" w:eastAsia="Times New Roman" w:hAnsi="Arial" w:cs="Arial"/>
-          <w:color w:val="000000"/>
-          <w:sz w:val="22"/>
-          <w:lang w:val="en-ZA" w:eastAsia="en-ZA"/>
-        </w:rPr>
-        <w:t>10 day</w:t>
-      </w:r>
-      <w:proofErr w:type="gramEnd"/>
-      <w:r>
-        <w:rPr>
-          <w:rFonts w:ascii="Arial" w:eastAsia="Times New Roman" w:hAnsi="Arial" w:cs="Arial"/>
-          <w:color w:val="000000"/>
-          <w:sz w:val="22"/>
-          <w:lang w:val="en-ZA" w:eastAsia="en-ZA"/>
-        </w:rPr>
-        <w:t xml:space="preserve"> vs 40 day, using </w:t>
-      </w:r>
-      <w:proofErr w:type="spellStart"/>
-      <w:r>
-        <w:rPr>
-          <w:rFonts w:ascii="Arial" w:eastAsia="Times New Roman" w:hAnsi="Arial" w:cs="Arial"/>
-          <w:color w:val="000000"/>
-          <w:sz w:val="22"/>
-          <w:lang w:val="en-ZA" w:eastAsia="en-ZA"/>
-        </w:rPr>
-        <w:t>prev</w:t>
-      </w:r>
-      <w:proofErr w:type="spellEnd"/>
-      <w:r>
-        <w:rPr>
-          <w:rFonts w:ascii="Arial" w:eastAsia="Times New Roman" w:hAnsi="Arial" w:cs="Arial"/>
-          <w:color w:val="000000"/>
-          <w:sz w:val="22"/>
-          <w:lang w:val="en-ZA" w:eastAsia="en-ZA"/>
-        </w:rPr>
-        <w:t xml:space="preserve"> 40 day vs 10 day, etc)</w:t>
-      </w:r>
-    </w:p>
-    <w:p>
-      <w:pPr>
-        <w:numPr>
-          <w:ilvl w:val="1"/>
-          <w:numId w:val="10"/>
-        </w:numPr>
-        <w:spacing w:line="240" w:lineRule="auto"/>
-        <w:jc w:val="left"/>
-        <w:textAlignment w:val="baseline"/>
-        <w:rPr>
-          <w:rFonts w:ascii="Arial" w:eastAsia="Times New Roman" w:hAnsi="Arial" w:cs="Arial"/>
-          <w:color w:val="000000"/>
-          <w:sz w:val="22"/>
-          <w:lang w:val="en-ZA" w:eastAsia="en-ZA"/>
-        </w:rPr>
-      </w:pPr>
-      <w:r>
-        <w:rPr>
-          <w:rFonts w:ascii="Arial" w:eastAsia="Times New Roman" w:hAnsi="Arial" w:cs="Arial"/>
-          <w:color w:val="000000"/>
-          <w:sz w:val="22"/>
-          <w:lang w:val="en-ZA" w:eastAsia="en-ZA"/>
-        </w:rPr>
-        <w:t>Balancing technique comparison</w:t>
-      </w:r>
-    </w:p>
-    <w:p>
-      <w:pPr>
-        <w:numPr>
-          <w:ilvl w:val="0"/>
-          <w:numId w:val="10"/>
-        </w:numPr>
-        <w:spacing w:line="240" w:lineRule="auto"/>
-        <w:jc w:val="left"/>
-        <w:textAlignment w:val="baseline"/>
-        <w:rPr>
-          <w:rFonts w:ascii="Arial" w:eastAsia="Times New Roman" w:hAnsi="Arial" w:cs="Arial"/>
-          <w:color w:val="000000"/>
-          <w:sz w:val="22"/>
-          <w:lang w:val="en-ZA" w:eastAsia="en-ZA"/>
-        </w:rPr>
-      </w:pPr>
-      <w:r>
-        <w:rPr>
-          <w:rFonts w:ascii="Arial" w:eastAsia="Times New Roman" w:hAnsi="Arial" w:cs="Arial"/>
-          <w:color w:val="000000"/>
-          <w:sz w:val="22"/>
-          <w:lang w:val="en-ZA" w:eastAsia="en-ZA"/>
-        </w:rPr>
-        <w:t>Consultation defaulters</w:t>
-      </w:r>
-    </w:p>
-    <w:p>
-      <w:pPr>
-        <w:numPr>
-          <w:ilvl w:val="1"/>
-          <w:numId w:val="10"/>
-        </w:numPr>
-        <w:spacing w:line="240" w:lineRule="auto"/>
-        <w:jc w:val="left"/>
-        <w:textAlignment w:val="baseline"/>
-        <w:rPr>
-          <w:rFonts w:ascii="Arial" w:eastAsia="Times New Roman" w:hAnsi="Arial" w:cs="Arial"/>
-          <w:color w:val="000000"/>
-          <w:sz w:val="22"/>
-          <w:lang w:val="en-ZA" w:eastAsia="en-ZA"/>
-        </w:rPr>
-      </w:pPr>
-      <w:r>
-        <w:rPr>
-          <w:rFonts w:ascii="Arial" w:eastAsia="Times New Roman" w:hAnsi="Arial" w:cs="Arial"/>
-          <w:color w:val="000000"/>
-          <w:sz w:val="22"/>
-          <w:lang w:val="en-ZA" w:eastAsia="en-ZA"/>
-        </w:rPr>
-        <w:t>ROC, sensitivity, specificity</w:t>
-      </w:r>
-    </w:p>
-    <w:p>
-      <w:pPr>
-        <w:numPr>
-          <w:ilvl w:val="1"/>
-          <w:numId w:val="10"/>
-        </w:numPr>
-        <w:spacing w:line="240" w:lineRule="auto"/>
-        <w:jc w:val="left"/>
-        <w:textAlignment w:val="baseline"/>
-        <w:rPr>
-          <w:rFonts w:ascii="Arial" w:eastAsia="Times New Roman" w:hAnsi="Arial" w:cs="Arial"/>
-          <w:color w:val="000000"/>
-          <w:sz w:val="22"/>
-          <w:lang w:val="en-ZA" w:eastAsia="en-ZA"/>
-        </w:rPr>
-      </w:pPr>
-      <w:r>
-        <w:rPr>
-          <w:rFonts w:ascii="Arial" w:eastAsia="Times New Roman" w:hAnsi="Arial" w:cs="Arial"/>
-          <w:color w:val="000000"/>
-          <w:sz w:val="22"/>
-          <w:lang w:val="en-ZA" w:eastAsia="en-ZA"/>
-        </w:rPr>
-        <w:t>Balancing technique comparison</w:t>
-      </w:r>
-    </w:p>
-    <w:p>
-      <w:pPr>
-        <w:numPr>
-          <w:ilvl w:val="1"/>
-          <w:numId w:val="10"/>
-        </w:numPr>
-        <w:spacing w:line="240" w:lineRule="auto"/>
-        <w:jc w:val="left"/>
-        <w:textAlignment w:val="baseline"/>
-        <w:rPr>
-          <w:rFonts w:ascii="Arial" w:eastAsia="Times New Roman" w:hAnsi="Arial" w:cs="Arial"/>
-          <w:color w:val="000000"/>
-          <w:sz w:val="22"/>
-          <w:lang w:val="en-ZA" w:eastAsia="en-ZA"/>
-        </w:rPr>
-      </w:pPr>
-      <w:r>
-        <w:rPr>
-          <w:rFonts w:ascii="Arial" w:eastAsia="Times New Roman" w:hAnsi="Arial" w:cs="Arial"/>
-          <w:color w:val="000000"/>
-          <w:sz w:val="22"/>
+          <w:rFonts w:eastAsia="Times New Roman"/>
+          <w:color w:val="000000"/>
+          <w:szCs w:val="20"/>
+          <w:lang w:val="en-ZA" w:eastAsia="en-ZA"/>
+        </w:rPr>
+      </w:pPr>
+      <w:r>
+        <w:rPr>
+          <w:rFonts w:eastAsia="Times New Roman"/>
+          <w:color w:val="000000"/>
+          <w:szCs w:val="20"/>
           <w:lang w:val="en-ZA" w:eastAsia="en-ZA"/>
         </w:rPr>
         <w:t>Feature significance</w:t>
@@ -2326,8 +2525,7 @@
         <w:jc w:val="left"/>
         <w:rPr>
           <w:rFonts w:eastAsia="Times New Roman"/>
-          <w:sz w:val="24"/>
-          <w:szCs w:val="24"/>
+          <w:szCs w:val="20"/>
           <w:lang w:val="en-ZA" w:eastAsia="en-ZA"/>
         </w:rPr>
       </w:pPr>
@@ -2336,13 +2534,15 @@
       <w:pPr>
         <w:pStyle w:val="Head1"/>
         <w:rPr>
-          <w:sz w:val="24"/>
-          <w:szCs w:val="24"/>
-          <w:lang w:val="en-ZA" w:eastAsia="en-ZA"/>
-        </w:rPr>
-      </w:pPr>
-      <w:r>
-        <w:rPr>
+          <w:rFonts w:ascii="Times New Roman" w:hAnsi="Times New Roman" w:cs="Times New Roman"/>
+          <w:sz w:val="20"/>
+          <w:lang w:val="en-ZA" w:eastAsia="en-ZA"/>
+        </w:rPr>
+      </w:pPr>
+      <w:r>
+        <w:rPr>
+          <w:rFonts w:ascii="Times New Roman" w:hAnsi="Times New Roman" w:cs="Times New Roman"/>
+          <w:sz w:val="20"/>
           <w:lang w:val="en-ZA" w:eastAsia="en-ZA"/>
         </w:rPr>
         <w:t>Ethics</w:t>
@@ -2354,8 +2554,7 @@
         <w:jc w:val="left"/>
         <w:rPr>
           <w:rFonts w:eastAsia="Times New Roman"/>
-          <w:sz w:val="24"/>
-          <w:szCs w:val="24"/>
+          <w:szCs w:val="20"/>
           <w:lang w:val="en-ZA" w:eastAsia="en-ZA"/>
         </w:rPr>
       </w:pPr>
@@ -2364,13 +2563,15 @@
       <w:pPr>
         <w:pStyle w:val="Head1"/>
         <w:rPr>
-          <w:sz w:val="24"/>
-          <w:szCs w:val="24"/>
-          <w:lang w:val="en-ZA" w:eastAsia="en-ZA"/>
-        </w:rPr>
-      </w:pPr>
-      <w:r>
-        <w:rPr>
+          <w:rFonts w:ascii="Times New Roman" w:hAnsi="Times New Roman" w:cs="Times New Roman"/>
+          <w:sz w:val="20"/>
+          <w:lang w:val="en-ZA" w:eastAsia="en-ZA"/>
+        </w:rPr>
+      </w:pPr>
+      <w:r>
+        <w:rPr>
+          <w:rFonts w:ascii="Times New Roman" w:hAnsi="Times New Roman" w:cs="Times New Roman"/>
+          <w:sz w:val="20"/>
           <w:lang w:val="en-ZA" w:eastAsia="en-ZA"/>
         </w:rPr>
         <w:t>Discussion</w:t>
@@ -2386,17 +2587,17 @@
         <w:jc w:val="left"/>
         <w:textAlignment w:val="baseline"/>
         <w:rPr>
-          <w:rFonts w:ascii="Arial" w:eastAsia="Times New Roman" w:hAnsi="Arial" w:cs="Arial"/>
-          <w:color w:val="000000"/>
-          <w:sz w:val="22"/>
-          <w:lang w:val="en-ZA" w:eastAsia="en-ZA"/>
-        </w:rPr>
-      </w:pPr>
-      <w:r>
-        <w:rPr>
-          <w:rFonts w:ascii="Arial" w:eastAsia="Times New Roman" w:hAnsi="Arial" w:cs="Arial"/>
-          <w:color w:val="000000"/>
-          <w:sz w:val="22"/>
+          <w:rFonts w:eastAsia="Times New Roman"/>
+          <w:color w:val="000000"/>
+          <w:szCs w:val="20"/>
+          <w:lang w:val="en-ZA" w:eastAsia="en-ZA"/>
+        </w:rPr>
+      </w:pPr>
+      <w:r>
+        <w:rPr>
+          <w:rFonts w:eastAsia="Times New Roman"/>
+          <w:color w:val="000000"/>
+          <w:szCs w:val="20"/>
           <w:lang w:val="en-ZA" w:eastAsia="en-ZA"/>
         </w:rPr>
         <w:t>How balancing the data affected everything and choosing the right balance</w:t>
@@ -2412,17 +2613,17 @@
         <w:jc w:val="left"/>
         <w:textAlignment w:val="baseline"/>
         <w:rPr>
-          <w:rFonts w:ascii="Arial" w:eastAsia="Times New Roman" w:hAnsi="Arial" w:cs="Arial"/>
-          <w:color w:val="000000"/>
-          <w:sz w:val="22"/>
-          <w:lang w:val="en-ZA" w:eastAsia="en-ZA"/>
-        </w:rPr>
-      </w:pPr>
-      <w:r>
-        <w:rPr>
-          <w:rFonts w:ascii="Arial" w:eastAsia="Times New Roman" w:hAnsi="Arial" w:cs="Arial"/>
-          <w:color w:val="000000"/>
-          <w:sz w:val="22"/>
+          <w:rFonts w:eastAsia="Times New Roman"/>
+          <w:color w:val="000000"/>
+          <w:szCs w:val="20"/>
+          <w:lang w:val="en-ZA" w:eastAsia="en-ZA"/>
+        </w:rPr>
+      </w:pPr>
+      <w:r>
+        <w:rPr>
+          <w:rFonts w:eastAsia="Times New Roman"/>
+          <w:color w:val="000000"/>
+          <w:szCs w:val="20"/>
           <w:lang w:val="en-ZA" w:eastAsia="en-ZA"/>
         </w:rPr>
         <w:t>Why the classifiers tended to do better here</w:t>
@@ -2438,20 +2639,19 @@
         <w:jc w:val="left"/>
         <w:textAlignment w:val="baseline"/>
         <w:rPr>
-          <w:rFonts w:ascii="Arial" w:eastAsia="Times New Roman" w:hAnsi="Arial" w:cs="Arial"/>
-          <w:color w:val="000000"/>
-          <w:sz w:val="22"/>
-          <w:lang w:val="en-ZA" w:eastAsia="en-ZA"/>
-        </w:rPr>
-      </w:pPr>
-      <w:r>
-        <w:rPr>
-          <w:rFonts w:ascii="Arial" w:eastAsia="Times New Roman" w:hAnsi="Arial" w:cs="Arial"/>
-          <w:color w:val="000000"/>
-          <w:sz w:val="22"/>
-          <w:lang w:val="en-ZA" w:eastAsia="en-ZA"/>
-        </w:rPr>
-        <w:lastRenderedPageBreak/>
+          <w:rFonts w:eastAsia="Times New Roman"/>
+          <w:color w:val="000000"/>
+          <w:szCs w:val="20"/>
+          <w:lang w:val="en-ZA" w:eastAsia="en-ZA"/>
+        </w:rPr>
+      </w:pPr>
+      <w:r>
+        <w:rPr>
+          <w:rFonts w:eastAsia="Times New Roman"/>
+          <w:color w:val="000000"/>
+          <w:szCs w:val="20"/>
+          <w:lang w:val="en-ZA" w:eastAsia="en-ZA"/>
+        </w:rPr>
         <w:t>Is there evidence to suggest that the symptom prediction had symptoms influence each other</w:t>
       </w:r>
     </w:p>
@@ -2465,17 +2665,17 @@
         <w:jc w:val="left"/>
         <w:textAlignment w:val="baseline"/>
         <w:rPr>
-          <w:rFonts w:ascii="Arial" w:eastAsia="Times New Roman" w:hAnsi="Arial" w:cs="Arial"/>
-          <w:color w:val="000000"/>
-          <w:sz w:val="22"/>
-          <w:lang w:val="en-ZA" w:eastAsia="en-ZA"/>
-        </w:rPr>
-      </w:pPr>
-      <w:r>
-        <w:rPr>
-          <w:rFonts w:ascii="Arial" w:eastAsia="Times New Roman" w:hAnsi="Arial" w:cs="Arial"/>
-          <w:color w:val="000000"/>
-          <w:sz w:val="22"/>
+          <w:rFonts w:eastAsia="Times New Roman"/>
+          <w:color w:val="000000"/>
+          <w:szCs w:val="20"/>
+          <w:lang w:val="en-ZA" w:eastAsia="en-ZA"/>
+        </w:rPr>
+      </w:pPr>
+      <w:r>
+        <w:rPr>
+          <w:rFonts w:eastAsia="Times New Roman"/>
+          <w:color w:val="000000"/>
+          <w:szCs w:val="20"/>
           <w:lang w:val="en-ZA" w:eastAsia="en-ZA"/>
         </w:rPr>
         <w:t>Was there model decay with temporal symptoms, what is the minimum amount of data needed for reasonable result with temporal symptoms</w:t>
@@ -2491,17 +2691,17 @@
         <w:jc w:val="left"/>
         <w:textAlignment w:val="baseline"/>
         <w:rPr>
-          <w:rFonts w:ascii="Arial" w:eastAsia="Times New Roman" w:hAnsi="Arial" w:cs="Arial"/>
-          <w:color w:val="000000"/>
-          <w:sz w:val="22"/>
-          <w:lang w:val="en-ZA" w:eastAsia="en-ZA"/>
-        </w:rPr>
-      </w:pPr>
-      <w:r>
-        <w:rPr>
-          <w:rFonts w:ascii="Arial" w:eastAsia="Times New Roman" w:hAnsi="Arial" w:cs="Arial"/>
-          <w:color w:val="000000"/>
-          <w:sz w:val="22"/>
+          <w:rFonts w:eastAsia="Times New Roman"/>
+          <w:color w:val="000000"/>
+          <w:szCs w:val="20"/>
+          <w:lang w:val="en-ZA" w:eastAsia="en-ZA"/>
+        </w:rPr>
+      </w:pPr>
+      <w:r>
+        <w:rPr>
+          <w:rFonts w:eastAsia="Times New Roman"/>
+          <w:color w:val="000000"/>
+          <w:szCs w:val="20"/>
           <w:lang w:val="en-ZA" w:eastAsia="en-ZA"/>
         </w:rPr>
         <w:t xml:space="preserve">Why did some balancing techniques fair better than </w:t>
@@ -2509,9 +2709,9 @@
       <w:proofErr w:type="gramStart"/>
       <w:r>
         <w:rPr>
-          <w:rFonts w:ascii="Arial" w:eastAsia="Times New Roman" w:hAnsi="Arial" w:cs="Arial"/>
-          <w:color w:val="000000"/>
-          <w:sz w:val="22"/>
+          <w:rFonts w:eastAsia="Times New Roman"/>
+          <w:color w:val="000000"/>
+          <w:szCs w:val="20"/>
           <w:lang w:val="en-ZA" w:eastAsia="en-ZA"/>
         </w:rPr>
         <w:t>others</w:t>
@@ -2528,38 +2728,27 @@
         <w:jc w:val="left"/>
         <w:textAlignment w:val="baseline"/>
         <w:rPr>
-          <w:rFonts w:ascii="Arial" w:eastAsia="Times New Roman" w:hAnsi="Arial" w:cs="Arial"/>
-          <w:color w:val="000000"/>
-          <w:sz w:val="22"/>
-          <w:lang w:val="en-ZA" w:eastAsia="en-ZA"/>
-        </w:rPr>
-      </w:pPr>
-      <w:r>
-        <w:rPr>
-          <w:rFonts w:ascii="Arial" w:eastAsia="Times New Roman" w:hAnsi="Arial" w:cs="Arial"/>
-          <w:color w:val="000000"/>
-          <w:sz w:val="22"/>
-          <w:lang w:val="en-ZA" w:eastAsia="en-ZA"/>
-        </w:rPr>
-        <w:t>Would medical professio</w:t>
-      </w:r>
-      <w:bookmarkStart w:id="1" w:name="_GoBack"/>
-      <w:bookmarkEnd w:id="1"/>
-      <w:r>
-        <w:rPr>
-          <w:rFonts w:ascii="Arial" w:eastAsia="Times New Roman" w:hAnsi="Arial" w:cs="Arial"/>
-          <w:color w:val="000000"/>
-          <w:sz w:val="22"/>
-          <w:lang w:val="en-ZA" w:eastAsia="en-ZA"/>
-        </w:rPr>
-        <w:t xml:space="preserve">nals find these results reasonable enough to </w:t>
+          <w:rFonts w:eastAsia="Times New Roman"/>
+          <w:color w:val="000000"/>
+          <w:szCs w:val="20"/>
+          <w:lang w:val="en-ZA" w:eastAsia="en-ZA"/>
+        </w:rPr>
+      </w:pPr>
+      <w:r>
+        <w:rPr>
+          <w:rFonts w:eastAsia="Times New Roman"/>
+          <w:color w:val="000000"/>
+          <w:szCs w:val="20"/>
+          <w:lang w:val="en-ZA" w:eastAsia="en-ZA"/>
+        </w:rPr>
+        <w:t xml:space="preserve">Would medical professionals find these results reasonable enough to </w:t>
       </w:r>
       <w:proofErr w:type="gramStart"/>
       <w:r>
         <w:rPr>
-          <w:rFonts w:ascii="Arial" w:eastAsia="Times New Roman" w:hAnsi="Arial" w:cs="Arial"/>
-          <w:color w:val="000000"/>
-          <w:sz w:val="22"/>
+          <w:rFonts w:eastAsia="Times New Roman"/>
+          <w:color w:val="000000"/>
+          <w:szCs w:val="20"/>
           <w:lang w:val="en-ZA" w:eastAsia="en-ZA"/>
         </w:rPr>
         <w:t>use</w:t>
@@ -2576,17 +2765,17 @@
         <w:jc w:val="left"/>
         <w:textAlignment w:val="baseline"/>
         <w:rPr>
-          <w:rFonts w:ascii="Arial" w:eastAsia="Times New Roman" w:hAnsi="Arial" w:cs="Arial"/>
-          <w:color w:val="000000"/>
-          <w:sz w:val="22"/>
-          <w:lang w:val="en-ZA" w:eastAsia="en-ZA"/>
-        </w:rPr>
-      </w:pPr>
-      <w:r>
-        <w:rPr>
-          <w:rFonts w:ascii="Arial" w:eastAsia="Times New Roman" w:hAnsi="Arial" w:cs="Arial"/>
-          <w:color w:val="000000"/>
-          <w:sz w:val="22"/>
+          <w:rFonts w:eastAsia="Times New Roman"/>
+          <w:color w:val="000000"/>
+          <w:szCs w:val="20"/>
+          <w:lang w:val="en-ZA" w:eastAsia="en-ZA"/>
+        </w:rPr>
+      </w:pPr>
+      <w:r>
+        <w:rPr>
+          <w:rFonts w:eastAsia="Times New Roman"/>
+          <w:color w:val="000000"/>
+          <w:szCs w:val="20"/>
           <w:lang w:val="en-ZA" w:eastAsia="en-ZA"/>
         </w:rPr>
         <w:t xml:space="preserve">Are the variables and their significance agreed by medical </w:t>
@@ -2594,9 +2783,9 @@
       <w:proofErr w:type="gramStart"/>
       <w:r>
         <w:rPr>
-          <w:rFonts w:ascii="Arial" w:eastAsia="Times New Roman" w:hAnsi="Arial" w:cs="Arial"/>
-          <w:color w:val="000000"/>
-          <w:sz w:val="22"/>
+          <w:rFonts w:eastAsia="Times New Roman"/>
+          <w:color w:val="000000"/>
+          <w:szCs w:val="20"/>
           <w:lang w:val="en-ZA" w:eastAsia="en-ZA"/>
         </w:rPr>
         <w:t>professional</w:t>
@@ -2609,8 +2798,7 @@
         <w:jc w:val="left"/>
         <w:rPr>
           <w:rFonts w:eastAsia="Times New Roman"/>
-          <w:sz w:val="24"/>
-          <w:szCs w:val="24"/>
+          <w:szCs w:val="20"/>
           <w:lang w:val="en-ZA" w:eastAsia="en-ZA"/>
         </w:rPr>
       </w:pPr>
@@ -2619,15 +2807,18 @@
       <w:pPr>
         <w:pStyle w:val="Head1"/>
         <w:rPr>
-          <w:sz w:val="24"/>
-          <w:szCs w:val="24"/>
-          <w:lang w:val="en-ZA" w:eastAsia="en-ZA"/>
-        </w:rPr>
-      </w:pPr>
-      <w:r>
-        <w:rPr>
-          <w:lang w:val="en-ZA" w:eastAsia="en-ZA"/>
-        </w:rPr>
+          <w:rFonts w:ascii="Times New Roman" w:hAnsi="Times New Roman" w:cs="Times New Roman"/>
+          <w:sz w:val="20"/>
+          <w:lang w:val="en-ZA" w:eastAsia="en-ZA"/>
+        </w:rPr>
+      </w:pPr>
+      <w:r>
+        <w:rPr>
+          <w:rFonts w:ascii="Times New Roman" w:hAnsi="Times New Roman" w:cs="Times New Roman"/>
+          <w:sz w:val="20"/>
+          <w:lang w:val="en-ZA" w:eastAsia="en-ZA"/>
+        </w:rPr>
+        <w:lastRenderedPageBreak/>
         <w:t>Conclusion</w:t>
       </w:r>
     </w:p>
@@ -2641,17 +2832,17 @@
         <w:jc w:val="left"/>
         <w:textAlignment w:val="baseline"/>
         <w:rPr>
-          <w:rFonts w:ascii="Arial" w:eastAsia="Times New Roman" w:hAnsi="Arial" w:cs="Arial"/>
-          <w:color w:val="000000"/>
-          <w:sz w:val="22"/>
-          <w:lang w:val="en-ZA" w:eastAsia="en-ZA"/>
-        </w:rPr>
-      </w:pPr>
-      <w:r>
-        <w:rPr>
-          <w:rFonts w:ascii="Arial" w:eastAsia="Times New Roman" w:hAnsi="Arial" w:cs="Arial"/>
-          <w:color w:val="000000"/>
-          <w:sz w:val="22"/>
+          <w:rFonts w:eastAsia="Times New Roman"/>
+          <w:color w:val="000000"/>
+          <w:szCs w:val="20"/>
+          <w:lang w:val="en-ZA" w:eastAsia="en-ZA"/>
+        </w:rPr>
+      </w:pPr>
+      <w:r>
+        <w:rPr>
+          <w:rFonts w:eastAsia="Times New Roman"/>
+          <w:color w:val="000000"/>
+          <w:szCs w:val="20"/>
           <w:lang w:val="en-ZA" w:eastAsia="en-ZA"/>
         </w:rPr>
         <w:t xml:space="preserve">Which technique is best for which problem. </w:t>
@@ -2667,17 +2858,17 @@
         <w:jc w:val="left"/>
         <w:textAlignment w:val="baseline"/>
         <w:rPr>
-          <w:rFonts w:ascii="Arial" w:eastAsia="Times New Roman" w:hAnsi="Arial" w:cs="Arial"/>
-          <w:color w:val="000000"/>
-          <w:sz w:val="22"/>
-          <w:lang w:val="en-ZA" w:eastAsia="en-ZA"/>
-        </w:rPr>
-      </w:pPr>
-      <w:r>
-        <w:rPr>
-          <w:rFonts w:ascii="Arial" w:eastAsia="Times New Roman" w:hAnsi="Arial" w:cs="Arial"/>
-          <w:color w:val="000000"/>
-          <w:sz w:val="22"/>
+          <w:rFonts w:eastAsia="Times New Roman"/>
+          <w:color w:val="000000"/>
+          <w:szCs w:val="20"/>
+          <w:lang w:val="en-ZA" w:eastAsia="en-ZA"/>
+        </w:rPr>
+      </w:pPr>
+      <w:r>
+        <w:rPr>
+          <w:rFonts w:eastAsia="Times New Roman"/>
+          <w:color w:val="000000"/>
+          <w:szCs w:val="20"/>
           <w:lang w:val="en-ZA" w:eastAsia="en-ZA"/>
         </w:rPr>
         <w:t>What was the best accuracy reached</w:t>
@@ -2693,17 +2884,17 @@
         <w:jc w:val="left"/>
         <w:textAlignment w:val="baseline"/>
         <w:rPr>
-          <w:rFonts w:ascii="Arial" w:eastAsia="Times New Roman" w:hAnsi="Arial" w:cs="Arial"/>
-          <w:color w:val="000000"/>
-          <w:sz w:val="22"/>
-          <w:lang w:val="en-ZA" w:eastAsia="en-ZA"/>
-        </w:rPr>
-      </w:pPr>
-      <w:r>
-        <w:rPr>
-          <w:rFonts w:ascii="Arial" w:eastAsia="Times New Roman" w:hAnsi="Arial" w:cs="Arial"/>
-          <w:color w:val="000000"/>
-          <w:sz w:val="22"/>
+          <w:rFonts w:eastAsia="Times New Roman"/>
+          <w:color w:val="000000"/>
+          <w:szCs w:val="20"/>
+          <w:lang w:val="en-ZA" w:eastAsia="en-ZA"/>
+        </w:rPr>
+      </w:pPr>
+      <w:r>
+        <w:rPr>
+          <w:rFonts w:eastAsia="Times New Roman"/>
+          <w:color w:val="000000"/>
+          <w:szCs w:val="20"/>
           <w:lang w:val="en-ZA" w:eastAsia="en-ZA"/>
         </w:rPr>
         <w:t xml:space="preserve">Which balancing technique performed best in general </w:t>
@@ -2719,17 +2910,17 @@
         <w:jc w:val="left"/>
         <w:textAlignment w:val="baseline"/>
         <w:rPr>
-          <w:rFonts w:ascii="Arial" w:eastAsia="Times New Roman" w:hAnsi="Arial" w:cs="Arial"/>
-          <w:color w:val="000000"/>
-          <w:sz w:val="22"/>
-          <w:lang w:val="en-ZA" w:eastAsia="en-ZA"/>
-        </w:rPr>
-      </w:pPr>
-      <w:r>
-        <w:rPr>
-          <w:rFonts w:ascii="Arial" w:eastAsia="Times New Roman" w:hAnsi="Arial" w:cs="Arial"/>
-          <w:color w:val="000000"/>
-          <w:sz w:val="22"/>
+          <w:rFonts w:eastAsia="Times New Roman"/>
+          <w:color w:val="000000"/>
+          <w:szCs w:val="20"/>
+          <w:lang w:val="en-ZA" w:eastAsia="en-ZA"/>
+        </w:rPr>
+      </w:pPr>
+      <w:r>
+        <w:rPr>
+          <w:rFonts w:eastAsia="Times New Roman"/>
+          <w:color w:val="000000"/>
+          <w:szCs w:val="20"/>
           <w:lang w:val="en-ZA" w:eastAsia="en-ZA"/>
         </w:rPr>
         <w:t xml:space="preserve">Did the medical expert find this tool </w:t>
@@ -2737,9 +2928,9 @@
       <w:proofErr w:type="gramStart"/>
       <w:r>
         <w:rPr>
-          <w:rFonts w:ascii="Arial" w:eastAsia="Times New Roman" w:hAnsi="Arial" w:cs="Arial"/>
-          <w:color w:val="000000"/>
-          <w:sz w:val="22"/>
+          <w:rFonts w:eastAsia="Times New Roman"/>
+          <w:color w:val="000000"/>
+          <w:szCs w:val="20"/>
           <w:lang w:val="en-ZA" w:eastAsia="en-ZA"/>
         </w:rPr>
         <w:t>helpful</w:t>
@@ -2752,8 +2943,7 @@
         <w:jc w:val="left"/>
         <w:rPr>
           <w:rFonts w:eastAsia="Times New Roman"/>
-          <w:sz w:val="24"/>
-          <w:szCs w:val="24"/>
+          <w:szCs w:val="20"/>
           <w:lang w:val="en-ZA" w:eastAsia="en-ZA"/>
         </w:rPr>
       </w:pPr>
@@ -2762,13 +2952,15 @@
       <w:pPr>
         <w:pStyle w:val="Head1"/>
         <w:rPr>
-          <w:sz w:val="24"/>
-          <w:szCs w:val="24"/>
-          <w:lang w:val="en-ZA" w:eastAsia="en-ZA"/>
-        </w:rPr>
-      </w:pPr>
-      <w:r>
-        <w:rPr>
+          <w:rFonts w:ascii="Times New Roman" w:hAnsi="Times New Roman" w:cs="Times New Roman"/>
+          <w:sz w:val="20"/>
+          <w:lang w:val="en-ZA" w:eastAsia="en-ZA"/>
+        </w:rPr>
+      </w:pPr>
+      <w:r>
+        <w:rPr>
+          <w:rFonts w:ascii="Times New Roman" w:hAnsi="Times New Roman" w:cs="Times New Roman"/>
+          <w:sz w:val="20"/>
           <w:lang w:val="en-ZA" w:eastAsia="en-ZA"/>
         </w:rPr>
         <w:t>Further work</w:t>
@@ -2784,17 +2976,17 @@
         <w:jc w:val="left"/>
         <w:textAlignment w:val="baseline"/>
         <w:rPr>
-          <w:rFonts w:ascii="Arial" w:eastAsia="Times New Roman" w:hAnsi="Arial" w:cs="Arial"/>
-          <w:color w:val="000000"/>
-          <w:sz w:val="22"/>
-          <w:lang w:val="en-ZA" w:eastAsia="en-ZA"/>
-        </w:rPr>
-      </w:pPr>
-      <w:r>
-        <w:rPr>
-          <w:rFonts w:ascii="Arial" w:eastAsia="Times New Roman" w:hAnsi="Arial" w:cs="Arial"/>
-          <w:color w:val="000000"/>
-          <w:sz w:val="22"/>
+          <w:rFonts w:eastAsia="Times New Roman"/>
+          <w:color w:val="000000"/>
+          <w:szCs w:val="20"/>
+          <w:lang w:val="en-ZA" w:eastAsia="en-ZA"/>
+        </w:rPr>
+      </w:pPr>
+      <w:r>
+        <w:rPr>
+          <w:rFonts w:eastAsia="Times New Roman"/>
+          <w:color w:val="000000"/>
+          <w:szCs w:val="20"/>
           <w:lang w:val="en-ZA" w:eastAsia="en-ZA"/>
         </w:rPr>
         <w:t>List possible problems could do</w:t>
@@ -2810,17 +3002,17 @@
         <w:jc w:val="left"/>
         <w:textAlignment w:val="baseline"/>
         <w:rPr>
-          <w:rFonts w:ascii="Arial" w:eastAsia="Times New Roman" w:hAnsi="Arial" w:cs="Arial"/>
-          <w:color w:val="000000"/>
-          <w:sz w:val="22"/>
-          <w:lang w:val="en-ZA" w:eastAsia="en-ZA"/>
-        </w:rPr>
-      </w:pPr>
-      <w:r>
-        <w:rPr>
-          <w:rFonts w:ascii="Arial" w:eastAsia="Times New Roman" w:hAnsi="Arial" w:cs="Arial"/>
-          <w:color w:val="000000"/>
-          <w:sz w:val="22"/>
+          <w:rFonts w:eastAsia="Times New Roman"/>
+          <w:color w:val="000000"/>
+          <w:szCs w:val="20"/>
+          <w:lang w:val="en-ZA" w:eastAsia="en-ZA"/>
+        </w:rPr>
+      </w:pPr>
+      <w:r>
+        <w:rPr>
+          <w:rFonts w:eastAsia="Times New Roman"/>
+          <w:color w:val="000000"/>
+          <w:szCs w:val="20"/>
           <w:lang w:val="en-ZA" w:eastAsia="en-ZA"/>
         </w:rPr>
         <w:t xml:space="preserve">Defaulters </w:t>
@@ -2832,8 +3024,7 @@
         <w:jc w:val="left"/>
         <w:rPr>
           <w:rFonts w:eastAsia="Times New Roman"/>
-          <w:sz w:val="24"/>
-          <w:szCs w:val="24"/>
+          <w:szCs w:val="20"/>
           <w:lang w:val="en-ZA" w:eastAsia="en-ZA"/>
         </w:rPr>
       </w:pPr>
@@ -2842,13 +3033,15 @@
       <w:pPr>
         <w:pStyle w:val="Head1"/>
         <w:rPr>
-          <w:sz w:val="24"/>
-          <w:szCs w:val="24"/>
-          <w:lang w:val="en-ZA" w:eastAsia="en-ZA"/>
-        </w:rPr>
-      </w:pPr>
-      <w:r>
-        <w:rPr>
+          <w:rFonts w:ascii="Times New Roman" w:hAnsi="Times New Roman" w:cs="Times New Roman"/>
+          <w:sz w:val="20"/>
+          <w:lang w:val="en-ZA" w:eastAsia="en-ZA"/>
+        </w:rPr>
+      </w:pPr>
+      <w:r>
+        <w:rPr>
+          <w:rFonts w:ascii="Times New Roman" w:hAnsi="Times New Roman" w:cs="Times New Roman"/>
+          <w:sz w:val="20"/>
           <w:lang w:val="en-ZA" w:eastAsia="en-ZA"/>
         </w:rPr>
         <w:t>Acknowledgement</w:t>
@@ -2860,10 +3053,9 @@
         <w:spacing w:before="0" w:beforeAutospacing="0" w:after="0" w:afterAutospacing="0"/>
         <w:textAlignment w:val="baseline"/>
         <w:rPr>
-          <w:rFonts w:ascii="Arial" w:hAnsi="Arial" w:cs="Arial"/>
-          <w:color w:val="000000"/>
-          <w:sz w:val="22"/>
-          <w:szCs w:val="22"/>
+          <w:color w:val="000000"/>
+          <w:sz w:val="20"/>
+          <w:szCs w:val="20"/>
         </w:rPr>
       </w:pPr>
     </w:p>
@@ -2984,7 +3176,7 @@
         <w:rFonts w:ascii="Linux Biolinum" w:hAnsi="Linux Biolinum" w:cs="Linux Biolinum"/>
         <w:noProof/>
       </w:rPr>
-      <w:t>3</w:t>
+      <w:t>2</w:t>
     </w:r>
     <w:r>
       <w:rPr>
@@ -3335,6 +3527,119 @@
     </w:lvl>
   </w:abstractNum>
   <w:abstractNum w:abstractNumId="2" w15:restartNumberingAfterBreak="0">
+    <w:nsid w:val="20B1613B"/>
+    <w:multiLevelType w:val="hybridMultilevel"/>
+    <w:tmpl w:val="7A9C19E0"/>
+    <w:lvl w:ilvl="0" w:tplc="1EC248F0">
+      <w:start w:val="9"/>
+      <w:numFmt w:val="bullet"/>
+      <w:lvlText w:val="-"/>
+      <w:lvlJc w:val="left"/>
+      <w:pPr>
+        <w:ind w:left="1800" w:hanging="360"/>
+      </w:pPr>
+      <w:rPr>
+        <w:rFonts w:ascii="Arial" w:eastAsia="Times New Roman" w:hAnsi="Arial" w:cs="Arial" w:hint="default"/>
+      </w:rPr>
+    </w:lvl>
+    <w:lvl w:ilvl="1" w:tplc="1C090003" w:tentative="1">
+      <w:start w:val="1"/>
+      <w:numFmt w:val="bullet"/>
+      <w:lvlText w:val="o"/>
+      <w:lvlJc w:val="left"/>
+      <w:pPr>
+        <w:ind w:left="2520" w:hanging="360"/>
+      </w:pPr>
+      <w:rPr>
+        <w:rFonts w:ascii="Courier New" w:hAnsi="Courier New" w:cs="Courier New" w:hint="default"/>
+      </w:rPr>
+    </w:lvl>
+    <w:lvl w:ilvl="2" w:tplc="1C090005" w:tentative="1">
+      <w:start w:val="1"/>
+      <w:numFmt w:val="bullet"/>
+      <w:lvlText w:val=""/>
+      <w:lvlJc w:val="left"/>
+      <w:pPr>
+        <w:ind w:left="3240" w:hanging="360"/>
+      </w:pPr>
+      <w:rPr>
+        <w:rFonts w:ascii="Wingdings" w:hAnsi="Wingdings" w:hint="default"/>
+      </w:rPr>
+    </w:lvl>
+    <w:lvl w:ilvl="3" w:tplc="1C090001" w:tentative="1">
+      <w:start w:val="1"/>
+      <w:numFmt w:val="bullet"/>
+      <w:lvlText w:val=""/>
+      <w:lvlJc w:val="left"/>
+      <w:pPr>
+        <w:ind w:left="3960" w:hanging="360"/>
+      </w:pPr>
+      <w:rPr>
+        <w:rFonts w:ascii="Symbol" w:hAnsi="Symbol" w:hint="default"/>
+      </w:rPr>
+    </w:lvl>
+    <w:lvl w:ilvl="4" w:tplc="1C090003" w:tentative="1">
+      <w:start w:val="1"/>
+      <w:numFmt w:val="bullet"/>
+      <w:lvlText w:val="o"/>
+      <w:lvlJc w:val="left"/>
+      <w:pPr>
+        <w:ind w:left="4680" w:hanging="360"/>
+      </w:pPr>
+      <w:rPr>
+        <w:rFonts w:ascii="Courier New" w:hAnsi="Courier New" w:cs="Courier New" w:hint="default"/>
+      </w:rPr>
+    </w:lvl>
+    <w:lvl w:ilvl="5" w:tplc="1C090005" w:tentative="1">
+      <w:start w:val="1"/>
+      <w:numFmt w:val="bullet"/>
+      <w:lvlText w:val=""/>
+      <w:lvlJc w:val="left"/>
+      <w:pPr>
+        <w:ind w:left="5400" w:hanging="360"/>
+      </w:pPr>
+      <w:rPr>
+        <w:rFonts w:ascii="Wingdings" w:hAnsi="Wingdings" w:hint="default"/>
+      </w:rPr>
+    </w:lvl>
+    <w:lvl w:ilvl="6" w:tplc="1C090001" w:tentative="1">
+      <w:start w:val="1"/>
+      <w:numFmt w:val="bullet"/>
+      <w:lvlText w:val=""/>
+      <w:lvlJc w:val="left"/>
+      <w:pPr>
+        <w:ind w:left="6120" w:hanging="360"/>
+      </w:pPr>
+      <w:rPr>
+        <w:rFonts w:ascii="Symbol" w:hAnsi="Symbol" w:hint="default"/>
+      </w:rPr>
+    </w:lvl>
+    <w:lvl w:ilvl="7" w:tplc="1C090003" w:tentative="1">
+      <w:start w:val="1"/>
+      <w:numFmt w:val="bullet"/>
+      <w:lvlText w:val="o"/>
+      <w:lvlJc w:val="left"/>
+      <w:pPr>
+        <w:ind w:left="6840" w:hanging="360"/>
+      </w:pPr>
+      <w:rPr>
+        <w:rFonts w:ascii="Courier New" w:hAnsi="Courier New" w:cs="Courier New" w:hint="default"/>
+      </w:rPr>
+    </w:lvl>
+    <w:lvl w:ilvl="8" w:tplc="1C090005" w:tentative="1">
+      <w:start w:val="1"/>
+      <w:numFmt w:val="bullet"/>
+      <w:lvlText w:val=""/>
+      <w:lvlJc w:val="left"/>
+      <w:pPr>
+        <w:ind w:left="7560" w:hanging="360"/>
+      </w:pPr>
+      <w:rPr>
+        <w:rFonts w:ascii="Wingdings" w:hAnsi="Wingdings" w:hint="default"/>
+      </w:rPr>
+    </w:lvl>
+  </w:abstractNum>
+  <w:abstractNum w:abstractNumId="3" w15:restartNumberingAfterBreak="0">
     <w:nsid w:val="2744254B"/>
     <w:multiLevelType w:val="multilevel"/>
     <w:tmpl w:val="D8F82690"/>
@@ -3483,7 +3788,7 @@
       </w:rPr>
     </w:lvl>
   </w:abstractNum>
-  <w:abstractNum w:abstractNumId="3" w15:restartNumberingAfterBreak="0">
+  <w:abstractNum w:abstractNumId="4" w15:restartNumberingAfterBreak="0">
     <w:nsid w:val="2E896E56"/>
     <w:multiLevelType w:val="hybridMultilevel"/>
     <w:tmpl w:val="165AD840"/>
@@ -3506,7 +3811,7 @@
         <w:ind w:left="1440" w:hanging="360"/>
       </w:pPr>
     </w:lvl>
-    <w:lvl w:ilvl="2" w:tplc="0409001B" w:tentative="1">
+    <w:lvl w:ilvl="2" w:tplc="0409001B">
       <w:start w:val="1"/>
       <w:numFmt w:val="lowerRoman"/>
       <w:lvlText w:val="%3."/>
@@ -3570,7 +3875,7 @@
       </w:pPr>
     </w:lvl>
   </w:abstractNum>
-  <w:abstractNum w:abstractNumId="4" w15:restartNumberingAfterBreak="0">
+  <w:abstractNum w:abstractNumId="5" w15:restartNumberingAfterBreak="0">
     <w:nsid w:val="2ECE6033"/>
     <w:multiLevelType w:val="multilevel"/>
     <w:tmpl w:val="9D240EB4"/>
@@ -3719,7 +4024,7 @@
       </w:rPr>
     </w:lvl>
   </w:abstractNum>
-  <w:abstractNum w:abstractNumId="5" w15:restartNumberingAfterBreak="0">
+  <w:abstractNum w:abstractNumId="6" w15:restartNumberingAfterBreak="0">
     <w:nsid w:val="371F5257"/>
     <w:multiLevelType w:val="multilevel"/>
     <w:tmpl w:val="22EADED6"/>
@@ -3868,7 +4173,7 @@
       </w:rPr>
     </w:lvl>
   </w:abstractNum>
-  <w:abstractNum w:abstractNumId="6" w15:restartNumberingAfterBreak="0">
+  <w:abstractNum w:abstractNumId="7" w15:restartNumberingAfterBreak="0">
     <w:nsid w:val="3879396B"/>
     <w:multiLevelType w:val="multilevel"/>
     <w:tmpl w:val="11FAE91A"/>
@@ -4017,7 +4322,7 @@
       </w:rPr>
     </w:lvl>
   </w:abstractNum>
-  <w:abstractNum w:abstractNumId="7" w15:restartNumberingAfterBreak="0">
+  <w:abstractNum w:abstractNumId="8" w15:restartNumberingAfterBreak="0">
     <w:nsid w:val="4B2A480A"/>
     <w:multiLevelType w:val="multilevel"/>
     <w:tmpl w:val="C498A3B6"/>
@@ -4167,10 +4472,10 @@
     </w:lvl>
   </w:abstractNum>
   <w:num w:numId="1">
-    <w:abstractNumId w:val="3"/>
+    <w:abstractNumId w:val="4"/>
   </w:num>
   <w:num w:numId="2">
-    <w:abstractNumId w:val="7"/>
+    <w:abstractNumId w:val="8"/>
     <w:lvlOverride w:ilvl="1">
       <w:lvl w:ilvl="1">
         <w:numFmt w:val="bullet"/>
@@ -4190,7 +4495,7 @@
     </w:lvlOverride>
   </w:num>
   <w:num w:numId="3">
-    <w:abstractNumId w:val="7"/>
+    <w:abstractNumId w:val="8"/>
     <w:lvlOverride w:ilvl="1">
       <w:lvl w:ilvl="1">
         <w:numFmt w:val="bullet"/>
@@ -4250,10 +4555,10 @@
     </w:lvlOverride>
   </w:num>
   <w:num w:numId="6">
-    <w:abstractNumId w:val="6"/>
+    <w:abstractNumId w:val="7"/>
   </w:num>
   <w:num w:numId="7">
-    <w:abstractNumId w:val="6"/>
+    <w:abstractNumId w:val="7"/>
     <w:lvlOverride w:ilvl="1">
       <w:lvl w:ilvl="1">
         <w:numFmt w:val="bullet"/>
@@ -4273,7 +4578,7 @@
     </w:lvlOverride>
   </w:num>
   <w:num w:numId="8">
-    <w:abstractNumId w:val="6"/>
+    <w:abstractNumId w:val="7"/>
     <w:lvlOverride w:ilvl="1">
       <w:lvl w:ilvl="1">
         <w:numFmt w:val="bullet"/>
@@ -4333,12 +4638,15 @@
     </w:lvlOverride>
   </w:num>
   <w:num w:numId="11">
+    <w:abstractNumId w:val="6"/>
+  </w:num>
+  <w:num w:numId="12">
     <w:abstractNumId w:val="5"/>
   </w:num>
-  <w:num w:numId="12">
-    <w:abstractNumId w:val="4"/>
+  <w:num w:numId="13">
+    <w:abstractNumId w:val="3"/>
   </w:num>
-  <w:num w:numId="13">
+  <w:num w:numId="14">
     <w:abstractNumId w:val="2"/>
   </w:num>
 </w:numbering>

</xml_diff>